<commit_message>
Oh sh!t here we go again
</commit_message>
<xml_diff>
--- a/Trabajo final/Efecto de la Asistencia Oficial para el desarrollo en el indice de desarrollo humano en paises de ingresos bajos e ingresos medios bajos.docx
+++ b/Trabajo final/Efecto de la Asistencia Oficial para el desarrollo en el indice de desarrollo humano en paises de ingresos bajos e ingresos medios bajos.docx
@@ -2966,8 +2966,6 @@
               <w:fldChar w:fldCharType="end"/>
             </w:r>
           </w:hyperlink>
-          <w:bookmarkStart w:id="0" w:name="_GoBack"/>
-          <w:bookmarkEnd w:id="0"/>
         </w:p>
         <w:p>
           <w:pPr>
@@ -3005,12 +3003,12 @@
       <w:pPr>
         <w:pStyle w:val="Ttulo1"/>
       </w:pPr>
-      <w:bookmarkStart w:id="1" w:name="_Toc176861606"/>
+      <w:bookmarkStart w:id="0" w:name="_Toc176861606"/>
       <w:r>
         <w:lastRenderedPageBreak/>
         <w:t>Introducción</w:t>
       </w:r>
-      <w:bookmarkEnd w:id="1"/>
+      <w:bookmarkEnd w:id="0"/>
     </w:p>
     <w:p>
       <w:pPr>
@@ -5117,12 +5115,12 @@
         <w:pStyle w:val="Ttulo1"/>
         <w:jc w:val="both"/>
       </w:pPr>
-      <w:bookmarkStart w:id="2" w:name="_Toc176861607"/>
+      <w:bookmarkStart w:id="1" w:name="_Toc176861607"/>
       <w:r>
         <w:lastRenderedPageBreak/>
         <w:t>Revisión de Literatura</w:t>
       </w:r>
-      <w:bookmarkEnd w:id="2"/>
+      <w:bookmarkEnd w:id="1"/>
     </w:p>
     <w:p>
       <w:pPr>
@@ -6243,93 +6241,38 @@
         </w:rPr>
       </w:pPr>
       <w:r>
-        <w:rPr>
-          <w:lang w:val="en-US"/>
-        </w:rPr>
-        <w:t xml:space="preserve">Solow </w:t>
-      </w:r>
-      <w:proofErr w:type="spellStart"/>
-      <w:r>
-        <w:rPr>
-          <w:lang w:val="en-US"/>
-        </w:rPr>
-        <w:t>dijo</w:t>
-      </w:r>
-      <w:proofErr w:type="spellEnd"/>
-      <w:r>
-        <w:rPr>
-          <w:lang w:val="en-US"/>
-        </w:rPr>
-        <w:t xml:space="preserve"> </w:t>
-      </w:r>
-      <w:proofErr w:type="spellStart"/>
-      <w:r>
-        <w:rPr>
-          <w:lang w:val="en-US"/>
-        </w:rPr>
+        <w:t xml:space="preserve">Solow dijo </w:t>
+      </w:r>
+      <w:proofErr w:type="spellStart"/>
+      <w:r>
         <w:t>Etiam</w:t>
       </w:r>
       <w:proofErr w:type="spellEnd"/>
       <w:r>
-        <w:rPr>
-          <w:lang w:val="en-US"/>
-        </w:rPr>
-        <w:t xml:space="preserve"> </w:t>
-      </w:r>
-      <w:proofErr w:type="spellStart"/>
-      <w:r>
-        <w:rPr>
-          <w:lang w:val="en-US"/>
-        </w:rPr>
-        <w:t>vehicula</w:t>
-      </w:r>
-      <w:proofErr w:type="spellEnd"/>
-      <w:r>
-        <w:rPr>
-          <w:lang w:val="en-US"/>
-        </w:rPr>
-        <w:t xml:space="preserve"> </w:t>
-      </w:r>
-      <w:proofErr w:type="spellStart"/>
-      <w:r>
-        <w:rPr>
-          <w:lang w:val="en-US"/>
-        </w:rPr>
+        <w:t xml:space="preserve"> vehicula </w:t>
+      </w:r>
+      <w:proofErr w:type="spellStart"/>
+      <w:r>
         <w:t>orci</w:t>
       </w:r>
       <w:proofErr w:type="spellEnd"/>
       <w:r>
-        <w:rPr>
-          <w:lang w:val="en-US"/>
-        </w:rPr>
         <w:t xml:space="preserve"> et </w:t>
       </w:r>
       <w:proofErr w:type="spellStart"/>
       <w:r>
-        <w:rPr>
-          <w:lang w:val="en-US"/>
-        </w:rPr>
         <w:t>lobortis</w:t>
       </w:r>
       <w:proofErr w:type="spellEnd"/>
       <w:r>
-        <w:rPr>
-          <w:lang w:val="en-US"/>
-        </w:rPr>
-        <w:t xml:space="preserve"> </w:t>
-      </w:r>
-      <w:proofErr w:type="spellStart"/>
-      <w:r>
-        <w:rPr>
-          <w:lang w:val="en-US"/>
-        </w:rPr>
+        <w:t xml:space="preserve"> </w:t>
+      </w:r>
+      <w:proofErr w:type="spellStart"/>
+      <w:r>
         <w:t>egestas</w:t>
       </w:r>
       <w:proofErr w:type="spellEnd"/>
       <w:r>
-        <w:rPr>
-          <w:lang w:val="en-US"/>
-        </w:rPr>
         <w:t xml:space="preserve">. </w:t>
       </w:r>
       <w:proofErr w:type="spellStart"/>
@@ -7189,107 +7132,213 @@
       </w:r>
       <w:proofErr w:type="spellStart"/>
       <w:r>
+        <w:rPr>
+          <w:lang w:val="en-US"/>
+        </w:rPr>
         <w:t>Donec</w:t>
       </w:r>
       <w:proofErr w:type="spellEnd"/>
       <w:r>
-        <w:t xml:space="preserve"> </w:t>
-      </w:r>
-      <w:proofErr w:type="spellStart"/>
-      <w:r>
+        <w:rPr>
+          <w:lang w:val="en-US"/>
+        </w:rPr>
+        <w:t xml:space="preserve"> </w:t>
+      </w:r>
+      <w:proofErr w:type="spellStart"/>
+      <w:r>
+        <w:rPr>
+          <w:lang w:val="en-US"/>
+        </w:rPr>
         <w:t>vulputate</w:t>
       </w:r>
       <w:proofErr w:type="spellEnd"/>
       <w:r>
-        <w:t xml:space="preserve">, nunc </w:t>
-      </w:r>
-      <w:proofErr w:type="spellStart"/>
-      <w:r>
+        <w:rPr>
+          <w:lang w:val="en-US"/>
+        </w:rPr>
+        <w:t xml:space="preserve">, </w:t>
+      </w:r>
+      <w:proofErr w:type="spellStart"/>
+      <w:r>
+        <w:rPr>
+          <w:lang w:val="en-US"/>
+        </w:rPr>
+        <w:t>nunc</w:t>
+      </w:r>
+      <w:proofErr w:type="spellEnd"/>
+      <w:r>
+        <w:rPr>
+          <w:lang w:val="en-US"/>
+        </w:rPr>
+        <w:t xml:space="preserve"> </w:t>
+      </w:r>
+      <w:proofErr w:type="spellStart"/>
+      <w:r>
+        <w:rPr>
+          <w:lang w:val="en-US"/>
+        </w:rPr>
         <w:t>nec</w:t>
       </w:r>
       <w:proofErr w:type="spellEnd"/>
       <w:r>
-        <w:t xml:space="preserve"> </w:t>
-      </w:r>
-      <w:proofErr w:type="spellStart"/>
-      <w:r>
+        <w:rPr>
+          <w:lang w:val="en-US"/>
+        </w:rPr>
+        <w:t xml:space="preserve"> </w:t>
+      </w:r>
+      <w:proofErr w:type="spellStart"/>
+      <w:r>
+        <w:rPr>
+          <w:lang w:val="en-US"/>
+        </w:rPr>
         <w:t>tempor</w:t>
       </w:r>
       <w:proofErr w:type="spellEnd"/>
       <w:r>
-        <w:t xml:space="preserve"> </w:t>
-      </w:r>
-      <w:proofErr w:type="spellStart"/>
-      <w:r>
+        <w:rPr>
+          <w:lang w:val="en-US"/>
+        </w:rPr>
+        <w:t xml:space="preserve"> </w:t>
+      </w:r>
+      <w:proofErr w:type="spellStart"/>
+      <w:r>
+        <w:rPr>
+          <w:lang w:val="en-US"/>
+        </w:rPr>
         <w:t>auctor</w:t>
       </w:r>
       <w:proofErr w:type="spellEnd"/>
       <w:r>
+        <w:rPr>
+          <w:lang w:val="en-US"/>
+        </w:rPr>
         <w:t xml:space="preserve">, </w:t>
       </w:r>
       <w:proofErr w:type="spellStart"/>
       <w:r>
+        <w:rPr>
+          <w:lang w:val="en-US"/>
+        </w:rPr>
         <w:t>nibh</w:t>
       </w:r>
       <w:proofErr w:type="spellEnd"/>
       <w:r>
-        <w:t xml:space="preserve"> </w:t>
-      </w:r>
-      <w:proofErr w:type="spellStart"/>
-      <w:r>
+        <w:rPr>
+          <w:lang w:val="en-US"/>
+        </w:rPr>
+        <w:t xml:space="preserve"> </w:t>
+      </w:r>
+      <w:proofErr w:type="spellStart"/>
+      <w:r>
+        <w:rPr>
+          <w:lang w:val="en-US"/>
+        </w:rPr>
         <w:t>orci</w:t>
       </w:r>
       <w:proofErr w:type="spellEnd"/>
       <w:r>
-        <w:t xml:space="preserve"> </w:t>
-      </w:r>
-      <w:proofErr w:type="spellStart"/>
-      <w:r>
+        <w:rPr>
+          <w:lang w:val="en-US"/>
+        </w:rPr>
+        <w:t xml:space="preserve"> </w:t>
+      </w:r>
+      <w:proofErr w:type="spellStart"/>
+      <w:r>
+        <w:rPr>
+          <w:lang w:val="en-US"/>
+        </w:rPr>
         <w:t>viverra</w:t>
       </w:r>
       <w:proofErr w:type="spellEnd"/>
       <w:r>
-        <w:t xml:space="preserve"> </w:t>
-      </w:r>
-      <w:proofErr w:type="spellStart"/>
-      <w:r>
+        <w:rPr>
+          <w:lang w:val="en-US"/>
+        </w:rPr>
+        <w:t xml:space="preserve"> </w:t>
+      </w:r>
+      <w:proofErr w:type="spellStart"/>
+      <w:r>
+        <w:rPr>
+          <w:lang w:val="en-US"/>
+        </w:rPr>
         <w:t>massa</w:t>
       </w:r>
       <w:proofErr w:type="spellEnd"/>
       <w:r>
-        <w:t xml:space="preserve">, </w:t>
-      </w:r>
-      <w:proofErr w:type="spellStart"/>
-      <w:r>
-        <w:t>sit</w:t>
-      </w:r>
-      <w:proofErr w:type="spellEnd"/>
-      <w:r>
-        <w:t xml:space="preserve"> </w:t>
-      </w:r>
-      <w:proofErr w:type="spellStart"/>
-      <w:r>
+        <w:rPr>
+          <w:lang w:val="en-US"/>
+        </w:rPr>
+        <w:t xml:space="preserve">, sit </w:t>
+      </w:r>
+      <w:proofErr w:type="spellStart"/>
+      <w:r>
+        <w:rPr>
+          <w:lang w:val="en-US"/>
+        </w:rPr>
         <w:t>amet</w:t>
       </w:r>
       <w:proofErr w:type="spellEnd"/>
       <w:r>
-        <w:t xml:space="preserve"> ultrices odio </w:t>
-      </w:r>
-      <w:proofErr w:type="spellStart"/>
-      <w:r>
+        <w:rPr>
+          <w:lang w:val="en-US"/>
+        </w:rPr>
+        <w:t xml:space="preserve"> </w:t>
+      </w:r>
+      <w:proofErr w:type="spellStart"/>
+      <w:r>
+        <w:rPr>
+          <w:lang w:val="en-US"/>
+        </w:rPr>
+        <w:t>ultrices</w:t>
+      </w:r>
+      <w:proofErr w:type="spellEnd"/>
+      <w:r>
+        <w:rPr>
+          <w:lang w:val="en-US"/>
+        </w:rPr>
+        <w:t xml:space="preserve"> </w:t>
+      </w:r>
+      <w:proofErr w:type="spellStart"/>
+      <w:r>
+        <w:rPr>
+          <w:lang w:val="en-US"/>
+        </w:rPr>
+        <w:t>odio</w:t>
+      </w:r>
+      <w:proofErr w:type="spellEnd"/>
+      <w:r>
+        <w:rPr>
+          <w:lang w:val="en-US"/>
+        </w:rPr>
+        <w:t xml:space="preserve"> </w:t>
+      </w:r>
+      <w:proofErr w:type="spellStart"/>
+      <w:r>
+        <w:rPr>
+          <w:lang w:val="en-US"/>
+        </w:rPr>
         <w:t>sapien</w:t>
       </w:r>
       <w:proofErr w:type="spellEnd"/>
       <w:r>
-        <w:t xml:space="preserve"> </w:t>
-      </w:r>
-      <w:proofErr w:type="spellStart"/>
-      <w:r>
-        <w:t>vel</w:t>
-      </w:r>
-      <w:proofErr w:type="spellEnd"/>
-      <w:r>
-        <w:t xml:space="preserve"> urna. </w:t>
+        <w:rPr>
+          <w:lang w:val="en-US"/>
+        </w:rPr>
+        <w:t xml:space="preserve"> vel </w:t>
+      </w:r>
+      <w:proofErr w:type="spellStart"/>
+      <w:r>
+        <w:rPr>
+          <w:lang w:val="en-US"/>
+        </w:rPr>
+        <w:t>urna</w:t>
+      </w:r>
+      <w:proofErr w:type="spellEnd"/>
+      <w:r>
+        <w:rPr>
+          <w:lang w:val="en-US"/>
+        </w:rPr>
+        <w:t xml:space="preserve">. </w:t>
       </w:r>
       <w:proofErr w:type="spellStart"/>
       <w:r>
@@ -8365,12 +8414,12 @@
         <w:pStyle w:val="Ttulo1"/>
         <w:jc w:val="both"/>
       </w:pPr>
-      <w:bookmarkStart w:id="3" w:name="_Toc176861608"/>
+      <w:bookmarkStart w:id="2" w:name="_Toc176861608"/>
       <w:r>
         <w:lastRenderedPageBreak/>
         <w:t>Metodología</w:t>
       </w:r>
-      <w:bookmarkEnd w:id="3"/>
+      <w:bookmarkEnd w:id="2"/>
     </w:p>
     <w:p>
       <w:pPr>
@@ -8396,6 +8445,7 @@
     <w:p>
       <w:pPr>
         <w:ind w:firstLine="567"/>
+        <w:jc w:val="both"/>
       </w:pPr>
       <w:r>
         <w:rPr>
@@ -8478,6 +8528,7 @@
     <w:p>
       <w:pPr>
         <w:ind w:firstLine="567"/>
+        <w:jc w:val="both"/>
       </w:pPr>
       <w:r>
         <w:t>La siguiente ecuación se plantea para estimar la relación que existe entre las variables de interés, además de agregar variable</w:t>
@@ -8693,38 +8744,6 @@
                 <w:rPr>
                   <w:rFonts w:ascii="Cambria Math" w:hAnsi="Cambria Math"/>
                 </w:rPr>
-                <m:t>pop_grow</m:t>
-              </m:r>
-            </m:e>
-            <m:sub>
-              <m:r>
-                <w:rPr>
-                  <w:rFonts w:ascii="Cambria Math" w:hAnsi="Cambria Math"/>
-                </w:rPr>
-                <m:t>it</m:t>
-              </m:r>
-            </m:sub>
-          </m:sSub>
-          <m:r>
-            <w:rPr>
-              <w:rFonts w:ascii="Cambria Math" w:hAnsi="Cambria Math"/>
-            </w:rPr>
-            <m:t>+</m:t>
-          </m:r>
-          <m:sSub>
-            <m:sSubPr>
-              <m:ctrlPr>
-                <w:rPr>
-                  <w:rFonts w:ascii="Cambria Math" w:hAnsi="Cambria Math"/>
-                  <w:i/>
-                </w:rPr>
-              </m:ctrlPr>
-            </m:sSubPr>
-            <m:e>
-              <m:r>
-                <w:rPr>
-                  <w:rFonts w:ascii="Cambria Math" w:hAnsi="Cambria Math"/>
-                </w:rPr>
                 <m:t>Gov_good</m:t>
               </m:r>
             </m:e>
@@ -8743,78 +8762,90 @@
             </w:rPr>
             <m:t>+</m:t>
           </m:r>
-          <m:sSub>
-            <m:sSubPr>
+          <m:d>
+            <m:dPr>
               <m:ctrlPr>
                 <w:rPr>
                   <w:rFonts w:ascii="Cambria Math" w:hAnsi="Cambria Math"/>
                   <w:i/>
                 </w:rPr>
               </m:ctrlPr>
-            </m:sSubPr>
+            </m:dPr>
             <m:e>
-              <m:f>
-                <m:fPr>
+              <m:sSub>
+                <m:sSubPr>
                   <m:ctrlPr>
                     <w:rPr>
                       <w:rFonts w:ascii="Cambria Math" w:hAnsi="Cambria Math"/>
                       <w:i/>
                     </w:rPr>
                   </m:ctrlPr>
-                </m:fPr>
-                <m:num>
+                </m:sSubPr>
+                <m:e>
+                  <m:f>
+                    <m:fPr>
+                      <m:ctrlPr>
+                        <w:rPr>
+                          <w:rFonts w:ascii="Cambria Math" w:hAnsi="Cambria Math"/>
+                          <w:i/>
+                        </w:rPr>
+                      </m:ctrlPr>
+                    </m:fPr>
+                    <m:num>
+                      <m:r>
+                        <w:rPr>
+                          <w:rFonts w:ascii="Cambria Math" w:hAnsi="Cambria Math"/>
+                        </w:rPr>
+                        <m:t>oda</m:t>
+                      </m:r>
+                    </m:num>
+                    <m:den>
+                      <m:r>
+                        <w:rPr>
+                          <w:rFonts w:ascii="Cambria Math" w:hAnsi="Cambria Math"/>
+                        </w:rPr>
+                        <m:t>pop</m:t>
+                      </m:r>
+                    </m:den>
+                  </m:f>
+                </m:e>
+                <m:sub>
                   <m:r>
                     <w:rPr>
                       <w:rFonts w:ascii="Cambria Math" w:hAnsi="Cambria Math"/>
                     </w:rPr>
-                    <m:t>oda</m:t>
+                    <m:t>it</m:t>
                   </m:r>
-                </m:num>
-                <m:den>
+                </m:sub>
+              </m:sSub>
+              <m:sSub>
+                <m:sSubPr>
+                  <m:ctrlPr>
+                    <w:rPr>
+                      <w:rFonts w:ascii="Cambria Math" w:hAnsi="Cambria Math"/>
+                      <w:i/>
+                    </w:rPr>
+                  </m:ctrlPr>
+                </m:sSubPr>
+                <m:e>
                   <m:r>
                     <w:rPr>
                       <w:rFonts w:ascii="Cambria Math" w:hAnsi="Cambria Math"/>
                     </w:rPr>
-                    <m:t>pop</m:t>
+                    <m:t>Gov_good</m:t>
                   </m:r>
-                </m:den>
-              </m:f>
+                </m:e>
+                <m:sub>
+                  <m:r>
+                    <w:rPr>
+                      <w:rFonts w:ascii="Cambria Math" w:hAnsi="Cambria Math"/>
+                    </w:rPr>
+                    <m:t>it</m:t>
+                  </m:r>
+                </m:sub>
+              </m:sSub>
             </m:e>
-            <m:sub>
-              <m:r>
-                <w:rPr>
-                  <w:rFonts w:ascii="Cambria Math" w:hAnsi="Cambria Math"/>
-                </w:rPr>
-                <m:t>it</m:t>
-              </m:r>
-            </m:sub>
-          </m:sSub>
-          <m:sSub>
-            <m:sSubPr>
-              <m:ctrlPr>
-                <w:rPr>
-                  <w:rFonts w:ascii="Cambria Math" w:hAnsi="Cambria Math"/>
-                  <w:i/>
-                </w:rPr>
-              </m:ctrlPr>
-            </m:sSubPr>
-            <m:e>
-              <m:r>
-                <w:rPr>
-                  <w:rFonts w:ascii="Cambria Math" w:hAnsi="Cambria Math"/>
-                </w:rPr>
-                <m:t>Gov_good</m:t>
-              </m:r>
-            </m:e>
-            <m:sub>
-              <m:r>
-                <w:rPr>
-                  <w:rFonts w:ascii="Cambria Math" w:hAnsi="Cambria Math"/>
-                </w:rPr>
-                <m:t>it</m:t>
-              </m:r>
-            </m:sub>
-          </m:sSub>
+          </m:d>
           <m:r>
             <w:rPr>
               <w:rFonts w:ascii="Cambria Math" w:hAnsi="Cambria Math"/>
@@ -9250,109 +9281,6 @@
         </w:rPr>
         <w:t xml:space="preserve"> del Banco Mundial;</w:t>
       </w:r>
-      <m:oMath>
-        <m:r>
-          <w:rPr>
-            <w:rFonts w:ascii="Cambria Math" w:hAnsi="Cambria Math"/>
-          </w:rPr>
-          <m:t xml:space="preserve"> </m:t>
-        </m:r>
-        <m:sSub>
-          <m:sSubPr>
-            <m:ctrlPr>
-              <w:rPr>
-                <w:rFonts w:ascii="Cambria Math" w:hAnsi="Cambria Math"/>
-                <w:i/>
-              </w:rPr>
-            </m:ctrlPr>
-          </m:sSubPr>
-          <m:e>
-            <m:r>
-              <w:rPr>
-                <w:rFonts w:ascii="Cambria Math" w:hAnsi="Cambria Math"/>
-              </w:rPr>
-              <m:t>pop_grow</m:t>
-            </m:r>
-          </m:e>
-          <m:sub>
-            <m:r>
-              <w:rPr>
-                <w:rFonts w:ascii="Cambria Math" w:hAnsi="Cambria Math"/>
-              </w:rPr>
-              <m:t>it</m:t>
-            </m:r>
-          </m:sub>
-        </m:sSub>
-      </m:oMath>
-      <w:r>
-        <w:t xml:space="preserve"> </w:t>
-      </w:r>
-      <w:r>
-        <w:t xml:space="preserve">es la tasa de crecimiento poblacional del país </w:t>
-      </w:r>
-      <w:r>
-        <w:rPr>
-          <w:kern w:val="0"/>
-          <w14:ligatures w14:val="none"/>
-        </w:rPr>
-        <w:t xml:space="preserve">recolectado de la base de datos </w:t>
-      </w:r>
-      <w:proofErr w:type="spellStart"/>
-      <w:r>
-        <w:rPr>
-          <w:kern w:val="0"/>
-          <w14:ligatures w14:val="none"/>
-        </w:rPr>
-        <w:t>World</w:t>
-      </w:r>
-      <w:proofErr w:type="spellEnd"/>
-      <w:r>
-        <w:rPr>
-          <w:kern w:val="0"/>
-          <w14:ligatures w14:val="none"/>
-        </w:rPr>
-        <w:t xml:space="preserve"> </w:t>
-      </w:r>
-      <w:proofErr w:type="spellStart"/>
-      <w:r>
-        <w:rPr>
-          <w:kern w:val="0"/>
-          <w14:ligatures w14:val="none"/>
-        </w:rPr>
-        <w:t>Development</w:t>
-      </w:r>
-      <w:proofErr w:type="spellEnd"/>
-      <w:r>
-        <w:rPr>
-          <w:kern w:val="0"/>
-          <w14:ligatures w14:val="none"/>
-        </w:rPr>
-        <w:t xml:space="preserve"> </w:t>
-      </w:r>
-      <w:proofErr w:type="spellStart"/>
-      <w:r>
-        <w:rPr>
-          <w:kern w:val="0"/>
-          <w14:ligatures w14:val="none"/>
-        </w:rPr>
-        <w:t>Indicators</w:t>
-      </w:r>
-      <w:proofErr w:type="spellEnd"/>
-      <w:r>
-        <w:rPr>
-          <w:kern w:val="0"/>
-          <w14:ligatures w14:val="none"/>
-        </w:rPr>
-        <w:t xml:space="preserve"> del Banco </w:t>
-      </w:r>
-      <w:r>
-        <w:rPr>
-          <w:kern w:val="0"/>
-          <w14:ligatures w14:val="none"/>
-        </w:rPr>
-        <w:lastRenderedPageBreak/>
-        <w:t>Mundial;</w:t>
-      </w:r>
       <w:r>
         <w:rPr>
           <w:kern w:val="0"/>
@@ -9389,81 +9317,97 @@
         </m:sSub>
       </m:oMath>
       <w:r>
-        <w:t xml:space="preserve"> se trata de una variable dicotómica generada específicamente para este estudio, dado que estos índices son reportados en una medición donde los punteos de todos los países del mundo se distribuyen de forma normal con media 0, se tomara el valor de 1 para aquellos países que tengan una medida en índice de gobernanza promedio mayores o iguales a 0, indicando que tiene índices de gobernanza mejores que el promedio, mientras que aquellos que tienen menor valor serán representados con un valor de 0; </w:t>
+        <w:t xml:space="preserve"> se trata de una variable dicotómica generada específicamente para este estudio, dado que estos índices son </w:t>
+      </w:r>
+      <w:r>
+        <w:lastRenderedPageBreak/>
+        <w:t xml:space="preserve">reportados en una medición donde los punteos de todos los países del mundo se distribuyen de forma normal con media 0, se tomara el valor de 1 para aquellos países que tengan una medida en índice de gobernanza promedio mayores o iguales a 0, indicando que tiene índices de gobernanza mejores que el promedio, mientras que aquellos que tienen menor valor serán representados con un valor de 0; </w:t>
       </w:r>
       <m:oMath>
-        <m:sSub>
-          <m:sSubPr>
+        <m:d>
+          <m:dPr>
             <m:ctrlPr>
               <w:rPr>
                 <w:rFonts w:ascii="Cambria Math" w:hAnsi="Cambria Math"/>
                 <w:i/>
               </w:rPr>
             </m:ctrlPr>
-          </m:sSubPr>
+          </m:dPr>
           <m:e>
-            <m:f>
-              <m:fPr>
+            <m:sSub>
+              <m:sSubPr>
                 <m:ctrlPr>
                   <w:rPr>
                     <w:rFonts w:ascii="Cambria Math" w:hAnsi="Cambria Math"/>
                     <w:i/>
                   </w:rPr>
                 </m:ctrlPr>
-              </m:fPr>
-              <m:num>
+              </m:sSubPr>
+              <m:e>
+                <m:f>
+                  <m:fPr>
+                    <m:ctrlPr>
+                      <w:rPr>
+                        <w:rFonts w:ascii="Cambria Math" w:hAnsi="Cambria Math"/>
+                        <w:i/>
+                      </w:rPr>
+                    </m:ctrlPr>
+                  </m:fPr>
+                  <m:num>
+                    <m:r>
+                      <w:rPr>
+                        <w:rFonts w:ascii="Cambria Math" w:hAnsi="Cambria Math"/>
+                      </w:rPr>
+                      <m:t>oda</m:t>
+                    </m:r>
+                  </m:num>
+                  <m:den>
+                    <m:r>
+                      <w:rPr>
+                        <w:rFonts w:ascii="Cambria Math" w:hAnsi="Cambria Math"/>
+                      </w:rPr>
+                      <m:t>pop</m:t>
+                    </m:r>
+                  </m:den>
+                </m:f>
+              </m:e>
+              <m:sub>
                 <m:r>
                   <w:rPr>
                     <w:rFonts w:ascii="Cambria Math" w:hAnsi="Cambria Math"/>
                   </w:rPr>
-                  <m:t>oda</m:t>
+                  <m:t>it</m:t>
                 </m:r>
-              </m:num>
-              <m:den>
+              </m:sub>
+            </m:sSub>
+            <m:sSub>
+              <m:sSubPr>
+                <m:ctrlPr>
+                  <w:rPr>
+                    <w:rFonts w:ascii="Cambria Math" w:hAnsi="Cambria Math"/>
+                    <w:i/>
+                  </w:rPr>
+                </m:ctrlPr>
+              </m:sSubPr>
+              <m:e>
                 <m:r>
                   <w:rPr>
                     <w:rFonts w:ascii="Cambria Math" w:hAnsi="Cambria Math"/>
                   </w:rPr>
-                  <m:t>pop</m:t>
+                  <m:t>Gov_good</m:t>
                 </m:r>
-              </m:den>
-            </m:f>
+              </m:e>
+              <m:sub>
+                <m:r>
+                  <w:rPr>
+                    <w:rFonts w:ascii="Cambria Math" w:hAnsi="Cambria Math"/>
+                  </w:rPr>
+                  <m:t>it</m:t>
+                </m:r>
+              </m:sub>
+            </m:sSub>
           </m:e>
-          <m:sub>
-            <m:r>
-              <w:rPr>
-                <w:rFonts w:ascii="Cambria Math" w:hAnsi="Cambria Math"/>
-              </w:rPr>
-              <m:t>it</m:t>
-            </m:r>
-          </m:sub>
-        </m:sSub>
-        <m:sSub>
-          <m:sSubPr>
-            <m:ctrlPr>
-              <w:rPr>
-                <w:rFonts w:ascii="Cambria Math" w:hAnsi="Cambria Math"/>
-                <w:i/>
-              </w:rPr>
-            </m:ctrlPr>
-          </m:sSubPr>
-          <m:e>
-            <m:r>
-              <w:rPr>
-                <w:rFonts w:ascii="Cambria Math" w:hAnsi="Cambria Math"/>
-              </w:rPr>
-              <m:t>Gov_good</m:t>
-            </m:r>
-          </m:e>
-          <m:sub>
-            <m:r>
-              <w:rPr>
-                <w:rFonts w:ascii="Cambria Math" w:hAnsi="Cambria Math"/>
-              </w:rPr>
-              <m:t>it</m:t>
-            </m:r>
-          </m:sub>
-        </m:sSub>
+        </m:d>
       </m:oMath>
       <w:r>
         <w:t xml:space="preserve"> es un término interactivo que asocia la cantidad de apoyo para el desarrollo recibido dado que el país es calificado con índices de gobernanza mejores al promedio mundial, si no cumple con esto último, el valor del término interactivo es 0. Tablas y graficas descriptivas de los datos se adjuntan en la sección anexos.</w:t>
@@ -9473,12 +9417,389 @@
       <w:pPr>
         <w:jc w:val="both"/>
         <w:rPr>
+          <w:lang w:val="en-US"/>
+        </w:rPr>
+      </w:pPr>
+    </w:p>
+    <w:p>
+      <w:pPr>
+        <w:shd w:val="clear" w:color="auto" w:fill="FFFFFF"/>
+        <w:spacing w:after="0" w:line="0" w:lineRule="auto"/>
+        <w:rPr>
+          <w:lang w:val="en-US"/>
+        </w:rPr>
+      </w:pPr>
+      <w:r>
+        <w:rPr>
+          <w:lang w:val="en-US"/>
+        </w:rPr>
+        <w:t xml:space="preserve">The growth rate of population is a proxy for the </w:t>
+      </w:r>
+    </w:p>
+    <w:p>
+      <w:pPr>
+        <w:shd w:val="clear" w:color="auto" w:fill="FFFFFF"/>
+        <w:spacing w:after="0" w:line="0" w:lineRule="auto"/>
+        <w:rPr>
+          <w:lang w:val="en-US"/>
+        </w:rPr>
+      </w:pPr>
+      <w:r>
+        <w:rPr>
+          <w:lang w:val="en-US"/>
+        </w:rPr>
+        <w:t>growth rate of labor force</w:t>
+      </w:r>
+    </w:p>
+    <w:p>
+      <w:pPr>
+        <w:shd w:val="clear" w:color="auto" w:fill="FFFFFF"/>
+        <w:spacing w:after="0" w:line="0" w:lineRule="auto"/>
+        <w:rPr>
+          <w:lang w:val="en-US"/>
+        </w:rPr>
+      </w:pPr>
+      <w:r>
+        <w:rPr>
+          <w:lang w:val="en-US"/>
+        </w:rPr>
+        <w:t xml:space="preserve">The growth rate of population is a proxy for the </w:t>
+      </w:r>
+    </w:p>
+    <w:p>
+      <w:pPr>
+        <w:shd w:val="clear" w:color="auto" w:fill="FFFFFF"/>
+        <w:spacing w:after="0" w:line="0" w:lineRule="auto"/>
+        <w:rPr>
+          <w:lang w:val="en-US"/>
+        </w:rPr>
+      </w:pPr>
+      <w:r>
+        <w:rPr>
+          <w:lang w:val="en-US"/>
+        </w:rPr>
+        <w:t>growth rate of labor force</w:t>
+      </w:r>
+    </w:p>
+    <w:p>
+      <w:pPr>
+        <w:shd w:val="clear" w:color="auto" w:fill="FFFFFF"/>
+        <w:spacing w:after="0" w:line="0" w:lineRule="auto"/>
+        <w:rPr>
+          <w:lang w:val="en-US"/>
+        </w:rPr>
+      </w:pPr>
+      <w:r>
+        <w:rPr>
+          <w:lang w:val="en-US"/>
+        </w:rPr>
+        <w:t xml:space="preserve">The growth rate of population is a proxy for the </w:t>
+      </w:r>
+    </w:p>
+    <w:p>
+      <w:pPr>
+        <w:shd w:val="clear" w:color="auto" w:fill="FFFFFF"/>
+        <w:spacing w:after="0" w:line="0" w:lineRule="auto"/>
+        <w:rPr>
+          <w:lang w:val="en-US"/>
+        </w:rPr>
+      </w:pPr>
+      <w:r>
+        <w:rPr>
+          <w:lang w:val="en-US"/>
+        </w:rPr>
+        <w:t>growth rate of labor force</w:t>
+      </w:r>
+    </w:p>
+    <w:p>
+      <w:pPr>
+        <w:shd w:val="clear" w:color="auto" w:fill="FFFFFF"/>
+        <w:spacing w:after="0" w:line="0" w:lineRule="auto"/>
+        <w:rPr>
+          <w:lang w:val="en-US"/>
+        </w:rPr>
+      </w:pPr>
+      <w:r>
+        <w:rPr>
+          <w:lang w:val="en-US"/>
+        </w:rPr>
+        <w:t xml:space="preserve">The growth rate of population is a proxy for the </w:t>
+      </w:r>
+    </w:p>
+    <w:p>
+      <w:pPr>
+        <w:shd w:val="clear" w:color="auto" w:fill="FFFFFF"/>
+        <w:spacing w:after="0" w:line="0" w:lineRule="auto"/>
+        <w:rPr>
+          <w:lang w:val="en-US"/>
+        </w:rPr>
+      </w:pPr>
+      <w:r>
+        <w:rPr>
+          <w:lang w:val="en-US"/>
+        </w:rPr>
+        <w:t>growth rate of labor force</w:t>
+      </w:r>
+    </w:p>
+    <w:p>
+      <w:pPr>
+        <w:shd w:val="clear" w:color="auto" w:fill="FFFFFF"/>
+        <w:spacing w:after="0" w:line="0" w:lineRule="auto"/>
+        <w:rPr>
+          <w:lang w:val="en-US"/>
+        </w:rPr>
+      </w:pPr>
+      <w:r>
+        <w:rPr>
+          <w:lang w:val="en-US"/>
+        </w:rPr>
+        <w:t xml:space="preserve">The growth rate of population is a proxy for the </w:t>
+      </w:r>
+    </w:p>
+    <w:p>
+      <w:pPr>
+        <w:shd w:val="clear" w:color="auto" w:fill="FFFFFF"/>
+        <w:spacing w:after="0" w:line="0" w:lineRule="auto"/>
+        <w:rPr>
+          <w:lang w:val="en-US"/>
+        </w:rPr>
+      </w:pPr>
+      <w:r>
+        <w:rPr>
+          <w:lang w:val="en-US"/>
+        </w:rPr>
+        <w:t>growth rate of labor force</w:t>
+      </w:r>
+    </w:p>
+    <w:p>
+      <w:pPr>
+        <w:shd w:val="clear" w:color="auto" w:fill="FFFFFF"/>
+        <w:spacing w:after="0" w:line="0" w:lineRule="auto"/>
+        <w:rPr>
+          <w:lang w:val="en-US"/>
+        </w:rPr>
+      </w:pPr>
+      <w:r>
+        <w:rPr>
+          <w:lang w:val="en-US"/>
+        </w:rPr>
+        <w:t xml:space="preserve">The growth rate of population is a proxy for the </w:t>
+      </w:r>
+    </w:p>
+    <w:p>
+      <w:pPr>
+        <w:shd w:val="clear" w:color="auto" w:fill="FFFFFF"/>
+        <w:spacing w:after="0" w:line="0" w:lineRule="auto"/>
+        <w:rPr>
+          <w:lang w:val="en-US"/>
+        </w:rPr>
+      </w:pPr>
+      <w:r>
+        <w:rPr>
+          <w:lang w:val="en-US"/>
+        </w:rPr>
+        <w:t>growth rate of labor force</w:t>
+      </w:r>
+    </w:p>
+    <w:p>
+      <w:pPr>
+        <w:shd w:val="clear" w:color="auto" w:fill="FFFFFF"/>
+        <w:spacing w:after="0" w:line="0" w:lineRule="auto"/>
+        <w:rPr>
+          <w:lang w:val="en-US"/>
+        </w:rPr>
+      </w:pPr>
+      <w:r>
+        <w:rPr>
+          <w:lang w:val="en-US"/>
+        </w:rPr>
+        <w:t xml:space="preserve">The growth rate of population is a proxy for the </w:t>
+      </w:r>
+    </w:p>
+    <w:p>
+      <w:pPr>
+        <w:shd w:val="clear" w:color="auto" w:fill="FFFFFF"/>
+        <w:spacing w:after="0" w:line="0" w:lineRule="auto"/>
+        <w:rPr>
+          <w:lang w:val="en-US"/>
+        </w:rPr>
+      </w:pPr>
+      <w:r>
+        <w:rPr>
+          <w:lang w:val="en-US"/>
+        </w:rPr>
+        <w:t>growth rate of labor force</w:t>
+      </w:r>
+    </w:p>
+    <w:p>
+      <w:pPr>
+        <w:shd w:val="clear" w:color="auto" w:fill="FFFFFF"/>
+        <w:spacing w:after="0" w:line="0" w:lineRule="auto"/>
+        <w:rPr>
+          <w:lang w:val="en-US"/>
+        </w:rPr>
+      </w:pPr>
+      <w:r>
+        <w:rPr>
+          <w:lang w:val="en-US"/>
+        </w:rPr>
+        <w:t xml:space="preserve">The growth rate of population is a proxy for the </w:t>
+      </w:r>
+    </w:p>
+    <w:p>
+      <w:pPr>
+        <w:shd w:val="clear" w:color="auto" w:fill="FFFFFF"/>
+        <w:spacing w:after="0" w:line="0" w:lineRule="auto"/>
+        <w:rPr>
+          <w:lang w:val="en-US"/>
+        </w:rPr>
+      </w:pPr>
+      <w:r>
+        <w:rPr>
+          <w:lang w:val="en-US"/>
+        </w:rPr>
+        <w:t>growth rate of labor force</w:t>
+      </w:r>
+    </w:p>
+    <w:p>
+      <w:pPr>
+        <w:shd w:val="clear" w:color="auto" w:fill="FFFFFF"/>
+        <w:spacing w:after="0" w:line="0" w:lineRule="auto"/>
+        <w:rPr>
+          <w:lang w:val="en-US"/>
+        </w:rPr>
+      </w:pPr>
+      <w:r>
+        <w:rPr>
+          <w:lang w:val="en-US"/>
+        </w:rPr>
+        <w:t xml:space="preserve">The growth rate of population is a proxy for the </w:t>
+      </w:r>
+    </w:p>
+    <w:p>
+      <w:pPr>
+        <w:shd w:val="clear" w:color="auto" w:fill="FFFFFF"/>
+        <w:spacing w:after="0" w:line="0" w:lineRule="auto"/>
+        <w:rPr>
+          <w:lang w:val="en-US"/>
+        </w:rPr>
+      </w:pPr>
+      <w:r>
+        <w:rPr>
+          <w:lang w:val="en-US"/>
+        </w:rPr>
+        <w:t>growth rate of labor force</w:t>
+      </w:r>
+    </w:p>
+    <w:p>
+      <w:pPr>
+        <w:pStyle w:val="Prrafodelista"/>
+        <w:numPr>
+          <w:ilvl w:val="0"/>
+          <w:numId w:val="3"/>
+        </w:numPr>
+        <w:jc w:val="both"/>
+        <w:rPr>
+          <w:lang w:val="en-US"/>
+        </w:rPr>
+      </w:pPr>
+      <w:bookmarkStart w:id="3" w:name="_GoBack"/>
+      <w:bookmarkEnd w:id="3"/>
+      <w:r>
+        <w:rPr>
+          <w:lang w:val="en-US"/>
+        </w:rPr>
+        <w:t>The growth rate of population is a proxy for the growth rate of labor force (</w:t>
+      </w:r>
+      <w:proofErr w:type="spellStart"/>
+      <w:r>
+        <w:rPr>
+          <w:lang w:val="en-US"/>
+        </w:rPr>
+        <w:t>Ekanayake</w:t>
+      </w:r>
+      <w:proofErr w:type="spellEnd"/>
+      <w:r>
+        <w:rPr>
+          <w:lang w:val="en-US"/>
+        </w:rPr>
+        <w:t>)</w:t>
+      </w:r>
+    </w:p>
+    <w:p>
+      <w:pPr>
+        <w:pStyle w:val="Prrafodelista"/>
+        <w:numPr>
+          <w:ilvl w:val="0"/>
+          <w:numId w:val="3"/>
+        </w:numPr>
+        <w:jc w:val="both"/>
+        <w:rPr>
           <w:rFonts w:eastAsiaTheme="majorEastAsia" w:cstheme="majorBidi"/>
           <w:sz w:val="40"/>
           <w:szCs w:val="40"/>
+          <w:lang w:val="en-US"/>
         </w:rPr>
       </w:pPr>
       <w:r>
+        <w:rPr>
+          <w:lang w:val="en-US"/>
+        </w:rPr>
+        <w:t>For the current 2025 fiscal year, low-income economies are defined as those with a GNI per capita, calculated using the </w:t>
+      </w:r>
+      <w:proofErr w:type="spellStart"/>
+      <w:r>
+        <w:rPr>
+          <w:lang w:val="en-US"/>
+        </w:rPr>
+        <w:fldChar w:fldCharType="begin"/>
+      </w:r>
+      <w:proofErr w:type="spellEnd"/>
+      <w:r>
+        <w:rPr>
+          <w:lang w:val="en-US"/>
+        </w:rPr>
+        <w:instrText xml:space="preserve"> HYPERLINK "https://datahelpdesk.worldbank.org/knowledgebase/articles/378832-what-is-the-world-bank-atlas-method" \o "Link: https://datahelpdesk.worldbank.org/knowledgebase/articles/378832-what-is-the-world-bank-atlas-method" </w:instrText>
+      </w:r>
+      <w:proofErr w:type="spellStart"/>
+      <w:r>
+        <w:rPr>
+          <w:lang w:val="en-US"/>
+        </w:rPr>
+        <w:fldChar w:fldCharType="separate"/>
+      </w:r>
+      <w:proofErr w:type="spellEnd"/>
+      <w:r>
+        <w:rPr>
+          <w:lang w:val="en-US"/>
+        </w:rPr>
+        <w:t>World Bank Atlas method</w:t>
+      </w:r>
+      <w:r>
+        <w:rPr>
+          <w:lang w:val="en-US"/>
+        </w:rPr>
+        <w:fldChar w:fldCharType="end"/>
+      </w:r>
+      <w:r>
+        <w:rPr>
+          <w:lang w:val="en-US"/>
+        </w:rPr>
+        <w:t>, of $1,145 or less in 2023; lower middle-income economies are those with a GNI per capita between $1,146 and $4,515; upper middle-income economies are those with a GNI per capita between $4,516 and $14,005; high-income economies are those with more than a GNI per capita of $14,005</w:t>
+      </w:r>
+      <w:r>
+        <w:rPr>
+          <w:rFonts w:cs="Arial"/>
+          <w:color w:val="292C33"/>
+          <w:shd w:val="clear" w:color="auto" w:fill="FFFFFF"/>
+          <w:lang w:val="en-US"/>
+        </w:rPr>
+        <w:t>.</w:t>
+      </w:r>
+      <w:r>
+        <w:rPr>
+          <w:lang w:val="en-US"/>
+        </w:rPr>
         <w:br w:type="page"/>
       </w:r>
     </w:p>
@@ -9486,13 +9807,21 @@
       <w:pPr>
         <w:pStyle w:val="Ttulo1"/>
         <w:jc w:val="both"/>
+        <w:rPr>
+          <w:lang w:val="en-US"/>
+        </w:rPr>
       </w:pPr>
       <w:bookmarkStart w:id="4" w:name="_Toc176861609"/>
-      <w:r>
+      <w:proofErr w:type="spellStart"/>
+      <w:r>
+        <w:rPr>
+          <w:lang w:val="en-US"/>
+        </w:rPr>
         <w:lastRenderedPageBreak/>
         <w:t>Resultados</w:t>
       </w:r>
       <w:bookmarkEnd w:id="4"/>
+      <w:proofErr w:type="spellEnd"/>
     </w:p>
     <w:p>
       <w:pPr>
@@ -9501,9 +9830,13 @@
           <w:rFonts w:eastAsiaTheme="majorEastAsia" w:cstheme="majorBidi"/>
           <w:sz w:val="40"/>
           <w:szCs w:val="40"/>
+          <w:lang w:val="en-US"/>
         </w:rPr>
       </w:pPr>
       <w:r>
+        <w:rPr>
+          <w:lang w:val="en-US"/>
+        </w:rPr>
         <w:br w:type="page"/>
       </w:r>
     </w:p>
@@ -9511,13 +9844,21 @@
       <w:pPr>
         <w:pStyle w:val="Ttulo1"/>
         <w:jc w:val="both"/>
+        <w:rPr>
+          <w:lang w:val="en-US"/>
+        </w:rPr>
       </w:pPr>
       <w:bookmarkStart w:id="5" w:name="_Toc176861610"/>
-      <w:r>
+      <w:proofErr w:type="spellStart"/>
+      <w:r>
+        <w:rPr>
+          <w:lang w:val="en-US"/>
+        </w:rPr>
         <w:lastRenderedPageBreak/>
         <w:t>Conclusiones</w:t>
       </w:r>
       <w:bookmarkEnd w:id="5"/>
+      <w:proofErr w:type="spellEnd"/>
     </w:p>
     <w:p>
       <w:pPr>
@@ -9526,9 +9867,13 @@
           <w:rFonts w:eastAsiaTheme="majorEastAsia" w:cstheme="majorBidi"/>
           <w:sz w:val="40"/>
           <w:szCs w:val="40"/>
+          <w:lang w:val="en-US"/>
         </w:rPr>
       </w:pPr>
       <w:r>
+        <w:rPr>
+          <w:lang w:val="en-US"/>
+        </w:rPr>
         <w:br w:type="page"/>
       </w:r>
     </w:p>
@@ -9536,13 +9881,21 @@
       <w:pPr>
         <w:pStyle w:val="Ttulo1"/>
         <w:jc w:val="both"/>
+        <w:rPr>
+          <w:lang w:val="en-US"/>
+        </w:rPr>
       </w:pPr>
       <w:bookmarkStart w:id="6" w:name="_Toc176861611"/>
-      <w:r>
+      <w:proofErr w:type="spellStart"/>
+      <w:r>
+        <w:rPr>
+          <w:lang w:val="en-US"/>
+        </w:rPr>
         <w:lastRenderedPageBreak/>
         <w:t>Recomendaciones</w:t>
       </w:r>
       <w:bookmarkEnd w:id="6"/>
+      <w:proofErr w:type="spellEnd"/>
     </w:p>
     <w:p>
       <w:pPr>
@@ -9551,9 +9904,13 @@
           <w:rFonts w:eastAsiaTheme="majorEastAsia" w:cstheme="majorBidi"/>
           <w:sz w:val="40"/>
           <w:szCs w:val="40"/>
+          <w:lang w:val="en-US"/>
         </w:rPr>
       </w:pPr>
       <w:r>
+        <w:rPr>
+          <w:lang w:val="en-US"/>
+        </w:rPr>
         <w:br w:type="page"/>
       </w:r>
     </w:p>
@@ -9561,13 +9918,21 @@
       <w:pPr>
         <w:pStyle w:val="Ttulo1"/>
         <w:jc w:val="both"/>
+        <w:rPr>
+          <w:lang w:val="en-US"/>
+        </w:rPr>
       </w:pPr>
       <w:bookmarkStart w:id="7" w:name="_Toc176861612"/>
-      <w:r>
+      <w:proofErr w:type="spellStart"/>
+      <w:r>
+        <w:rPr>
+          <w:lang w:val="en-US"/>
+        </w:rPr>
         <w:lastRenderedPageBreak/>
         <w:t>Referencias</w:t>
       </w:r>
       <w:bookmarkEnd w:id="7"/>
+      <w:proofErr w:type="spellEnd"/>
     </w:p>
     <w:p>
       <w:pPr>
@@ -9713,26 +10078,44 @@
       </w:pPr>
       <w:proofErr w:type="spellStart"/>
       <w:r>
+        <w:rPr>
+          <w:lang w:val="en-US"/>
+        </w:rPr>
         <w:t>Ekanayake</w:t>
       </w:r>
       <w:proofErr w:type="spellEnd"/>
       <w:r>
+        <w:rPr>
+          <w:lang w:val="en-US"/>
+        </w:rPr>
         <w:t xml:space="preserve">, E. &amp; </w:t>
       </w:r>
       <w:proofErr w:type="spellStart"/>
       <w:r>
+        <w:rPr>
+          <w:lang w:val="en-US"/>
+        </w:rPr>
         <w:t>Chatrna</w:t>
       </w:r>
       <w:proofErr w:type="spellEnd"/>
       <w:r>
+        <w:rPr>
+          <w:lang w:val="en-US"/>
+        </w:rPr>
         <w:t xml:space="preserve">, </w:t>
       </w:r>
       <w:proofErr w:type="spellStart"/>
       <w:r>
+        <w:rPr>
+          <w:lang w:val="en-US"/>
+        </w:rPr>
         <w:t>Dasha</w:t>
       </w:r>
       <w:proofErr w:type="spellEnd"/>
       <w:r>
+        <w:rPr>
+          <w:lang w:val="en-US"/>
+        </w:rPr>
         <w:t xml:space="preserve">. </w:t>
       </w:r>
       <w:r>
@@ -11337,6 +11720,120 @@
 <file path=word/numbering.xml><?xml version="1.0" encoding="utf-8"?>
 <w:numbering xmlns:wpc="http://schemas.microsoft.com/office/word/2010/wordprocessingCanvas" xmlns:cx="http://schemas.microsoft.com/office/drawing/2014/chartex" xmlns:cx1="http://schemas.microsoft.com/office/drawing/2015/9/8/chartex" xmlns:cx2="http://schemas.microsoft.com/office/drawing/2015/10/21/chartex" xmlns:cx3="http://schemas.microsoft.com/office/drawing/2016/5/9/chartex" xmlns:cx4="http://schemas.microsoft.com/office/drawing/2016/5/10/chartex" xmlns:cx5="http://schemas.microsoft.com/office/drawing/2016/5/11/chartex" xmlns:cx6="http://schemas.microsoft.com/office/drawing/2016/5/12/chartex" xmlns:cx7="http://schemas.microsoft.com/office/drawing/2016/5/13/chartex" xmlns:cx8="http://schemas.microsoft.com/office/drawing/2016/5/14/chartex" xmlns:mc="http://schemas.openxmlformats.org/markup-compatibility/2006" xmlns:aink="http://schemas.microsoft.com/office/drawing/2016/ink" xmlns:am3d="http://schemas.microsoft.com/office/drawing/2017/model3d" xmlns:o="urn:schemas-microsoft-com:office:office" xmlns:r="http://schemas.openxmlformats.org/officeDocument/2006/relationships" xmlns:m="http://schemas.openxmlformats.org/officeDocument/2006/math" xmlns:v="urn:schemas-microsoft-com:vml" xmlns:wp14="http://schemas.microsoft.com/office/word/2010/wordprocessingDrawing" xmlns:wp="http://schemas.openxmlformats.org/drawingml/2006/wordprocessingDrawing" xmlns:w10="urn:schemas-microsoft-com:office:word" xmlns:w="http://schemas.openxmlformats.org/wordprocessingml/2006/main" xmlns:w14="http://schemas.microsoft.com/office/word/2010/wordml" xmlns:w15="http://schemas.microsoft.com/office/word/2012/wordml" xmlns:w16cid="http://schemas.microsoft.com/office/word/2016/wordml/cid" xmlns:w16se="http://schemas.microsoft.com/office/word/2015/wordml/symex" xmlns:wpg="http://schemas.microsoft.com/office/word/2010/wordprocessingGroup" xmlns:wpi="http://schemas.microsoft.com/office/word/2010/wordprocessingInk" xmlns:wne="http://schemas.microsoft.com/office/word/2006/wordml" xmlns:wps="http://schemas.microsoft.com/office/word/2010/wordprocessingShape" mc:Ignorable="w14 w15 w16se w16cid wp14">
   <w:abstractNum w:abstractNumId="0" w15:restartNumberingAfterBreak="0">
+    <w:nsid w:val="486B7259"/>
+    <w:multiLevelType w:val="hybridMultilevel"/>
+    <w:tmpl w:val="F3E2DADC"/>
+    <w:lvl w:ilvl="0" w:tplc="B1FC911E">
+      <w:start w:val="1"/>
+      <w:numFmt w:val="bullet"/>
+      <w:lvlText w:val=""/>
+      <w:lvlJc w:val="left"/>
+      <w:pPr>
+        <w:ind w:left="720" w:hanging="360"/>
+      </w:pPr>
+      <w:rPr>
+        <w:rFonts w:ascii="Symbol" w:hAnsi="Symbol" w:hint="default"/>
+        <w:sz w:val="24"/>
+      </w:rPr>
+    </w:lvl>
+    <w:lvl w:ilvl="1" w:tplc="100A0003" w:tentative="1">
+      <w:start w:val="1"/>
+      <w:numFmt w:val="bullet"/>
+      <w:lvlText w:val="o"/>
+      <w:lvlJc w:val="left"/>
+      <w:pPr>
+        <w:ind w:left="1440" w:hanging="360"/>
+      </w:pPr>
+      <w:rPr>
+        <w:rFonts w:ascii="Courier New" w:hAnsi="Courier New" w:cs="Courier New" w:hint="default"/>
+      </w:rPr>
+    </w:lvl>
+    <w:lvl w:ilvl="2" w:tplc="100A0005" w:tentative="1">
+      <w:start w:val="1"/>
+      <w:numFmt w:val="bullet"/>
+      <w:lvlText w:val=""/>
+      <w:lvlJc w:val="left"/>
+      <w:pPr>
+        <w:ind w:left="2160" w:hanging="360"/>
+      </w:pPr>
+      <w:rPr>
+        <w:rFonts w:ascii="Wingdings" w:hAnsi="Wingdings" w:hint="default"/>
+      </w:rPr>
+    </w:lvl>
+    <w:lvl w:ilvl="3" w:tplc="100A0001" w:tentative="1">
+      <w:start w:val="1"/>
+      <w:numFmt w:val="bullet"/>
+      <w:lvlText w:val=""/>
+      <w:lvlJc w:val="left"/>
+      <w:pPr>
+        <w:ind w:left="2880" w:hanging="360"/>
+      </w:pPr>
+      <w:rPr>
+        <w:rFonts w:ascii="Symbol" w:hAnsi="Symbol" w:hint="default"/>
+      </w:rPr>
+    </w:lvl>
+    <w:lvl w:ilvl="4" w:tplc="100A0003" w:tentative="1">
+      <w:start w:val="1"/>
+      <w:numFmt w:val="bullet"/>
+      <w:lvlText w:val="o"/>
+      <w:lvlJc w:val="left"/>
+      <w:pPr>
+        <w:ind w:left="3600" w:hanging="360"/>
+      </w:pPr>
+      <w:rPr>
+        <w:rFonts w:ascii="Courier New" w:hAnsi="Courier New" w:cs="Courier New" w:hint="default"/>
+      </w:rPr>
+    </w:lvl>
+    <w:lvl w:ilvl="5" w:tplc="100A0005" w:tentative="1">
+      <w:start w:val="1"/>
+      <w:numFmt w:val="bullet"/>
+      <w:lvlText w:val=""/>
+      <w:lvlJc w:val="left"/>
+      <w:pPr>
+        <w:ind w:left="4320" w:hanging="360"/>
+      </w:pPr>
+      <w:rPr>
+        <w:rFonts w:ascii="Wingdings" w:hAnsi="Wingdings" w:hint="default"/>
+      </w:rPr>
+    </w:lvl>
+    <w:lvl w:ilvl="6" w:tplc="100A0001" w:tentative="1">
+      <w:start w:val="1"/>
+      <w:numFmt w:val="bullet"/>
+      <w:lvlText w:val=""/>
+      <w:lvlJc w:val="left"/>
+      <w:pPr>
+        <w:ind w:left="5040" w:hanging="360"/>
+      </w:pPr>
+      <w:rPr>
+        <w:rFonts w:ascii="Symbol" w:hAnsi="Symbol" w:hint="default"/>
+      </w:rPr>
+    </w:lvl>
+    <w:lvl w:ilvl="7" w:tplc="100A0003" w:tentative="1">
+      <w:start w:val="1"/>
+      <w:numFmt w:val="bullet"/>
+      <w:lvlText w:val="o"/>
+      <w:lvlJc w:val="left"/>
+      <w:pPr>
+        <w:ind w:left="5760" w:hanging="360"/>
+      </w:pPr>
+      <w:rPr>
+        <w:rFonts w:ascii="Courier New" w:hAnsi="Courier New" w:cs="Courier New" w:hint="default"/>
+      </w:rPr>
+    </w:lvl>
+    <w:lvl w:ilvl="8" w:tplc="100A0005" w:tentative="1">
+      <w:start w:val="1"/>
+      <w:numFmt w:val="bullet"/>
+      <w:lvlText w:val=""/>
+      <w:lvlJc w:val="left"/>
+      <w:pPr>
+        <w:ind w:left="6480" w:hanging="360"/>
+      </w:pPr>
+      <w:rPr>
+        <w:rFonts w:ascii="Wingdings" w:hAnsi="Wingdings" w:hint="default"/>
+      </w:rPr>
+    </w:lvl>
+  </w:abstractNum>
+  <w:abstractNum w:abstractNumId="1" w15:restartNumberingAfterBreak="0">
     <w:nsid w:val="70B3493C"/>
     <w:multiLevelType w:val="hybridMultilevel"/>
     <w:tmpl w:val="16BEFE14"/>
@@ -11425,7 +11922,7 @@
       </w:pPr>
     </w:lvl>
   </w:abstractNum>
-  <w:abstractNum w:abstractNumId="1" w15:restartNumberingAfterBreak="0">
+  <w:abstractNum w:abstractNumId="2" w15:restartNumberingAfterBreak="0">
     <w:nsid w:val="74CB66EC"/>
     <w:multiLevelType w:val="hybridMultilevel"/>
     <w:tmpl w:val="9B1E7A06"/>
@@ -11515,10 +12012,13 @@
     </w:lvl>
   </w:abstractNum>
   <w:num w:numId="1">
-    <w:abstractNumId w:val="0"/>
+    <w:abstractNumId w:val="1"/>
   </w:num>
   <w:num w:numId="2">
-    <w:abstractNumId w:val="1"/>
+    <w:abstractNumId w:val="2"/>
+  </w:num>
+  <w:num w:numId="3">
+    <w:abstractNumId w:val="0"/>
   </w:num>
 </w:numbering>
 </file>
@@ -12870,7 +13370,7 @@
 </file>
 
 <file path=customXml/itemProps1.xml><?xml version="1.0" encoding="utf-8"?>
-<ds:datastoreItem xmlns:ds="http://schemas.openxmlformats.org/officeDocument/2006/customXml" ds:itemID="{52CC8BBD-CE36-477B-B74F-BE3BC9CB9470}">
+<ds:datastoreItem xmlns:ds="http://schemas.openxmlformats.org/officeDocument/2006/customXml" ds:itemID="{932B652D-B61C-4425-802D-560AAF33E66A}">
   <ds:schemaRefs>
     <ds:schemaRef ds:uri="http://schemas.openxmlformats.org/officeDocument/2006/bibliography"/>
   </ds:schemaRefs>

</xml_diff>

<commit_message>
presentacion wip ahora si
</commit_message>
<xml_diff>
--- a/Trabajo final/Efecto de la Asistencia Oficial para el desarrollo en el indice de desarrollo humano en paises de ingresos bajos e ingresos medios bajos.docx
+++ b/Trabajo final/Efecto de la Asistencia Oficial para el desarrollo en el indice de desarrollo humano en paises de ingresos bajos e ingresos medios bajos.docx
@@ -41,11 +41,6 @@
       <w:r>
         <w:t>Maestría en Economía y Finanzas Cuantitativas</w:t>
       </w:r>
-    </w:p>
-    <w:p>
-      <w:pPr>
-        <w:jc w:val="center"/>
-      </w:pPr>
     </w:p>
     <w:p>
       <w:pPr>
@@ -76,7 +71,7 @@
                     <pic:cNvPicPr/>
                   </pic:nvPicPr>
                   <pic:blipFill rotWithShape="1">
-                    <a:blip r:embed="rId6"/>
+                    <a:blip r:embed="rId8"/>
                     <a:srcRect l="-17069" r="-14972"/>
                     <a:stretch/>
                   </pic:blipFill>
@@ -123,7 +118,7 @@
                     <pic:cNvPicPr/>
                   </pic:nvPicPr>
                   <pic:blipFill>
-                    <a:blip r:embed="rId7" cstate="print">
+                    <a:blip r:embed="rId9" cstate="print">
                       <a:extLst>
                         <a:ext uri="{28A0092B-C50C-407E-A947-70E740481C1C}">
                           <a14:useLocalDpi xmlns:a14="http://schemas.microsoft.com/office/drawing/2010/main" val="0"/>
@@ -169,7 +164,7 @@
                     <pic:cNvPicPr/>
                   </pic:nvPicPr>
                   <pic:blipFill rotWithShape="1">
-                    <a:blip r:embed="rId8"/>
+                    <a:blip r:embed="rId10"/>
                     <a:srcRect l="-26952" t="-211301" r="-27245" b="-211301"/>
                     <a:stretch/>
                   </pic:blipFill>
@@ -262,6 +257,9 @@
       <w:pPr>
         <w:jc w:val="center"/>
       </w:pPr>
+      <w:r>
+        <w:t>Trabajo presentado para optar al título de Maestro en Economía y Finanzas Aplicadas</w:t>
+      </w:r>
     </w:p>
     <w:p>
       <w:pPr>
@@ -280,17 +278,54 @@
       <w:pPr>
         <w:jc w:val="center"/>
         <w:rPr>
+          <w:bCs/>
+        </w:rPr>
+      </w:pPr>
+      <w:r>
+        <w:rPr>
           <w:b/>
           <w:bCs/>
         </w:rPr>
+        <w:t>Oscar Eduardo Morales Cárdenas</w:t>
+      </w:r>
+    </w:p>
+    <w:p>
+      <w:pPr>
+        <w:jc w:val="center"/>
+        <w:rPr>
+          <w:bCs/>
+        </w:rPr>
       </w:pPr>
       <w:r>
         <w:rPr>
-          <w:b/>
           <w:bCs/>
         </w:rPr>
-        <w:t>Oscar Eduardo Morales Cárdenas</w:t>
-      </w:r>
+        <w:t xml:space="preserve">Asesorado por el Dr. Nicholas </w:t>
+      </w:r>
+      <w:proofErr w:type="spellStart"/>
+      <w:r>
+        <w:rPr>
+          <w:bCs/>
+        </w:rPr>
+        <w:t>Virzi</w:t>
+      </w:r>
+      <w:proofErr w:type="spellEnd"/>
+      <w:r>
+        <w:rPr>
+          <w:bCs/>
+        </w:rPr>
+        <w:t xml:space="preserve"> Arroyave</w:t>
+      </w:r>
+    </w:p>
+    <w:p>
+      <w:pPr>
+        <w:jc w:val="center"/>
+        <w:rPr>
+          <w:bCs/>
+        </w:rPr>
+      </w:pPr>
+      <w:bookmarkStart w:id="0" w:name="_GoBack"/>
+      <w:bookmarkEnd w:id="0"/>
     </w:p>
     <w:p>
       <w:pPr>
@@ -307,11 +342,6 @@
       <w:r>
         <w:t>Seminario de Investigación de la Maestría en Economía y Finanzas Cuantitativas</w:t>
       </w:r>
-    </w:p>
-    <w:p>
-      <w:pPr>
-        <w:jc w:val="center"/>
-      </w:pPr>
     </w:p>
     <w:p>
       <w:pPr>
@@ -477,10 +507,10 @@
         <w:jc w:val="both"/>
       </w:pPr>
       <w:r>
-        <w:t>Palabras clave: asistencia oficial para el desarrollo, calidad institucional, índice de desarrollo humano, ingresos bajos, ingresos medios bajos</w:t>
-      </w:r>
-      <w:r>
-        <w:t>, ingresos medios altos</w:t>
+        <w:t xml:space="preserve">Palabras clave: asistencia oficial para el desarrollo, calidad institucional, índice de desarrollo humano, </w:t>
+      </w:r>
+      <w:r>
+        <w:t>PIB per cápita, exclusión de género</w:t>
       </w:r>
     </w:p>
     <w:p>
@@ -1104,7 +1134,7 @@
                 <w:noProof/>
                 <w:webHidden/>
               </w:rPr>
-              <w:t>18</w:t>
+              <w:t>19</w:t>
             </w:r>
             <w:r>
               <w:rPr>
@@ -1154,12 +1184,12 @@
         <w:pStyle w:val="Ttulo1"/>
         <w:spacing w:line="360" w:lineRule="auto"/>
       </w:pPr>
-      <w:bookmarkStart w:id="0" w:name="_Toc176861606"/>
+      <w:bookmarkStart w:id="1" w:name="_Toc176861606"/>
       <w:r>
         <w:lastRenderedPageBreak/>
         <w:t>Introducción</w:t>
       </w:r>
-      <w:bookmarkEnd w:id="0"/>
+      <w:bookmarkEnd w:id="1"/>
     </w:p>
     <w:p>
       <w:pPr>
@@ -1320,12 +1350,12 @@
         <w:spacing w:line="360" w:lineRule="auto"/>
         <w:jc w:val="both"/>
       </w:pPr>
-      <w:bookmarkStart w:id="1" w:name="_Toc176861607"/>
+      <w:bookmarkStart w:id="2" w:name="_Toc176861607"/>
       <w:r>
         <w:lastRenderedPageBreak/>
         <w:t>Revisión de Literatura</w:t>
       </w:r>
-      <w:bookmarkEnd w:id="1"/>
+      <w:bookmarkEnd w:id="2"/>
     </w:p>
     <w:p>
       <w:pPr>
@@ -1666,12 +1696,12 @@
         <w:spacing w:line="360" w:lineRule="auto"/>
         <w:jc w:val="both"/>
       </w:pPr>
-      <w:bookmarkStart w:id="2" w:name="_Toc176861608"/>
+      <w:bookmarkStart w:id="3" w:name="_Toc176861608"/>
       <w:r>
         <w:lastRenderedPageBreak/>
         <w:t>Metodología</w:t>
       </w:r>
-      <w:bookmarkEnd w:id="2"/>
+      <w:bookmarkEnd w:id="3"/>
     </w:p>
     <w:p>
       <w:pPr>
@@ -2971,12 +3001,12 @@
         <w:spacing w:line="360" w:lineRule="auto"/>
         <w:jc w:val="both"/>
       </w:pPr>
-      <w:bookmarkStart w:id="3" w:name="_Toc176861609"/>
+      <w:bookmarkStart w:id="4" w:name="_Toc176861609"/>
       <w:r>
         <w:lastRenderedPageBreak/>
         <w:t>Resultados</w:t>
       </w:r>
-      <w:bookmarkEnd w:id="3"/>
+      <w:bookmarkEnd w:id="4"/>
     </w:p>
     <w:p>
       <w:pPr>
@@ -5691,7 +5721,19 @@
         <w:rPr>
           <w:rFonts w:cs="Arial"/>
         </w:rPr>
-        <w:t>Además, el PIB per cápita muestra una relación positiva con el índice de desarrollo humano, como se esperaba, dado su correlación.</w:t>
+        <w:t xml:space="preserve">Además, el PIB per cápita muestra una relación positiva con el índice de desarrollo humano, como se esperaba, dado </w:t>
+      </w:r>
+      <w:r>
+        <w:rPr>
+          <w:rFonts w:cs="Arial"/>
+        </w:rPr>
+        <w:t>la relación observada en la Gráfica 12</w:t>
+      </w:r>
+      <w:r>
+        <w:rPr>
+          <w:rFonts w:cs="Arial"/>
+        </w:rPr>
+        <w:t>.</w:t>
       </w:r>
     </w:p>
     <w:p>
@@ -8327,70 +8369,10 @@
         <w:spacing w:line="360" w:lineRule="auto"/>
         <w:jc w:val="both"/>
       </w:pPr>
-      <w:bookmarkStart w:id="4" w:name="_Toc176861610"/>
+      <w:bookmarkStart w:id="5" w:name="_Toc176861610"/>
       <w:r>
         <w:lastRenderedPageBreak/>
         <w:t>Conclusiones</w:t>
-      </w:r>
-      <w:bookmarkEnd w:id="4"/>
-    </w:p>
-    <w:p>
-      <w:pPr>
-        <w:spacing w:line="360" w:lineRule="auto"/>
-        <w:ind w:firstLine="567"/>
-        <w:jc w:val="both"/>
-      </w:pPr>
-      <w:r>
-        <w:t>Para muchos países, el crecimiento económico y la mejora del bienestar son difíciles de alcanzar, ya que requieren inversiones y proyectos a largo plazo. La asistencia oficial para el desarrollo puede ser de gran utilidad, especialmente en aquellos países con una alta propensión al consumo, lo que dificulta el ahorro y la inversión. Sin embargo, los resultados varían según el destino de los fondos y el control que se ejerza sobre los proyectos. Se esperan mejores resultados en los países que han realizado una mejor planificación y cuentan con personal capacitado para hacer más eficientes los esfuerzos</w:t>
-      </w:r>
-      <w:r>
-        <w:t>, lo cual a su vez resulta en mejores índices de calidad institucional</w:t>
-      </w:r>
-      <w:r>
-        <w:t>.</w:t>
-      </w:r>
-    </w:p>
-    <w:p>
-      <w:pPr>
-        <w:spacing w:line="360" w:lineRule="auto"/>
-        <w:ind w:firstLine="567"/>
-        <w:jc w:val="both"/>
-      </w:pPr>
-      <w:r>
-        <w:t xml:space="preserve"> </w:t>
-      </w:r>
-      <w:r>
-        <w:t>El presente estudio investigó la relación entre la asistencia oficial para el desarrollo, el índice de desarrollo humano y el PIB per cápita en 77 países, clasificados por nivel de ingresos en "Ingresos Bajos", "Ingresos Medios-bajos" e "Ingresos Medios-altos". Además, se incluyeron otras variables de control que pudieran influir en el comportamiento de las variables dependientes, como el índice de exclusión por género y la tasa de crecimiento poblacional de cada país.</w:t>
-      </w:r>
-    </w:p>
-    <w:p>
-      <w:pPr>
-        <w:spacing w:line="360" w:lineRule="auto"/>
-        <w:ind w:firstLine="567"/>
-        <w:jc w:val="both"/>
-        <w:rPr>
-          <w:rFonts w:eastAsiaTheme="majorEastAsia" w:cstheme="majorBidi"/>
-          <w:sz w:val="40"/>
-          <w:szCs w:val="40"/>
-        </w:rPr>
-      </w:pPr>
-      <w:r>
-        <w:t>Los resultados de los modelos econométricos sugieren que existe una relación positiva entre la asistencia oficial para el desarrollo per cápita recibida por un país y su desempeño en el índice de desarrollo humano, así como en el nivel del PIB per cápita. También se consideró la posibilidad de que la calidad institucional influya en la efectividad de la asistencia oficial para el desarrollo y se concluye que los países con altos niveles de exclusión por género (asociados a instituciones de baja calidad) seguirán obteniendo beneficios de la asistencia recibida, pero estos serán significativamente menores en comparación con países con menor exclusión por género (mejores instituciones).</w:t>
-      </w:r>
-      <w:r>
-        <w:br w:type="page"/>
-      </w:r>
-    </w:p>
-    <w:p>
-      <w:pPr>
-        <w:pStyle w:val="Ttulo1"/>
-        <w:spacing w:line="360" w:lineRule="auto"/>
-        <w:jc w:val="both"/>
-      </w:pPr>
-      <w:bookmarkStart w:id="5" w:name="_Toc176861611"/>
-      <w:r>
-        <w:lastRenderedPageBreak/>
-        <w:t>Recomendaciones</w:t>
       </w:r>
       <w:bookmarkEnd w:id="5"/>
     </w:p>
@@ -8401,22 +8383,13 @@
         <w:jc w:val="both"/>
       </w:pPr>
       <w:r>
-        <w:t>Con esta investigación se busca contribuir a la literatura</w:t>
-      </w:r>
-      <w:r>
-        <w:t xml:space="preserve"> disponible</w:t>
-      </w:r>
-      <w:r>
-        <w:t xml:space="preserve"> para el debate sobre si la asistencia para el desarrollo es beneficiosa para los países receptores</w:t>
+        <w:t>Para muchos países, el crecimiento económico y la mejora del bienestar son difíciles de alcanzar, ya que requieren inversiones y proyectos a largo plazo. La asistencia oficial para el desarrollo puede ser de gran utilidad, especialmente en aquellos países con una alta propensión al consumo, lo que dificulta el ahorro y la inversión. Sin embargo, los resultados varían según el destino de los fondos y el control que se ejerza sobre los proyectos. Se esperan mejores resultados en los países que han realizado una mejor planificación y cuentan con personal capacitado para hacer más eficientes los esfuerzos</w:t>
+      </w:r>
+      <w:r>
+        <w:t>, lo cual a su vez resulta en mejores índices de calidad institucional</w:t>
       </w:r>
       <w:r>
         <w:t>.</w:t>
-      </w:r>
-      <w:r>
-        <w:t xml:space="preserve"> </w:t>
-      </w:r>
-      <w:r>
-        <w:t>En línea con las conclusiones presentadas, se propone un conjunto de sugerencias para futuras investigaciones relacionadas con el tema.</w:t>
       </w:r>
     </w:p>
     <w:p>
@@ -8426,13 +8399,16 @@
         <w:jc w:val="both"/>
       </w:pPr>
       <w:r>
-        <w:t>Se recomienda realizar estudios que utilicen diversas variables para evaluar la calidad de las instituciones tanto por individual y combinaciones de estas, ya que este es un aspecto amplio y multifacético. Las combinaciones únicas de características y cultura en cada país pueden generar resultados más reveladores sobre como estos influyen en su desarrollo económico y social. Esto también abre la posibilidad de identificar combinaciones de instituciones y formas de gobierno que, aunque comúnmente se perciben como desfavorables o políticamente incorrectas, podrían resultar efectivas para el crecimiento económico en algunos países por su cultura particular.</w:t>
+        <w:t xml:space="preserve"> </w:t>
+      </w:r>
+      <w:r>
+        <w:t>El presente estudio investigó la relación entre la asistencia oficial para el desarrollo, el índice de desarrollo humano y el PIB per cápita en 77 países, clasificados por nivel de ingresos en "Ingresos Bajos", "Ingresos Medios-bajos" e "Ingresos Medios-altos". Además, se incluyeron otras variables de control que pudieran influir en el comportamiento de las variables dependientes, como el índice de exclusión por género y la tasa de crecimiento poblacional de cada país.</w:t>
       </w:r>
     </w:p>
     <w:p>
       <w:pPr>
         <w:spacing w:line="360" w:lineRule="auto"/>
-        <w:ind w:left="708" w:hanging="141"/>
+        <w:ind w:firstLine="567"/>
         <w:jc w:val="both"/>
         <w:rPr>
           <w:rFonts w:eastAsiaTheme="majorEastAsia" w:cstheme="majorBidi"/>
@@ -8441,7 +8417,7 @@
         </w:rPr>
       </w:pPr>
       <w:r>
-        <w:t>Asimismo, se recomienda investigar el impacto de la asistencia para el desarrollo en otras áreas, como los aspectos medioambientales o en el fortalecimiento institucional de los países receptores.</w:t>
+        <w:t>Los resultados de los modelos econométricos sugieren que existe una relación positiva entre la asistencia oficial para el desarrollo per cápita recibida por un país y su desempeño en el índice de desarrollo humano, así como en el nivel del PIB per cápita. También se consideró la posibilidad de que la calidad institucional influya en la efectividad de la asistencia oficial para el desarrollo y se concluye que los países con altos niveles de exclusión por género (asociados a instituciones de baja calidad) seguirán obteniendo beneficios de la asistencia recibida, pero estos serán significativamente menores en comparación con países con menor exclusión por género (mejores instituciones).</w:t>
       </w:r>
       <w:r>
         <w:br w:type="page"/>
@@ -8452,17 +8428,11 @@
         <w:pStyle w:val="Ttulo1"/>
         <w:spacing w:line="360" w:lineRule="auto"/>
         <w:jc w:val="both"/>
-        <w:rPr>
-          <w:lang w:val="en-US"/>
-        </w:rPr>
       </w:pPr>
-      <w:bookmarkStart w:id="6" w:name="_Toc176861612"/>
-      <w:r>
-        <w:rPr>
-          <w:lang w:val="en-US"/>
-        </w:rPr>
+      <w:bookmarkStart w:id="6" w:name="_Toc176861611"/>
+      <w:r>
         <w:lastRenderedPageBreak/>
-        <w:t>Referencias</w:t>
+        <w:t>Recomendaciones</w:t>
       </w:r>
       <w:bookmarkEnd w:id="6"/>
     </w:p>
@@ -8471,33 +8441,24 @@
         <w:spacing w:line="360" w:lineRule="auto"/>
         <w:ind w:firstLine="567"/>
         <w:jc w:val="both"/>
-        <w:rPr>
-          <w:rFonts w:cs="Arial"/>
-          <w:lang w:val="en-US"/>
-        </w:rPr>
       </w:pPr>
       <w:r>
-        <w:rPr>
-          <w:rFonts w:cs="Arial"/>
-          <w:lang w:val="en-US"/>
-        </w:rPr>
-        <w:t xml:space="preserve">Basu, K. (1997). </w:t>
-      </w:r>
-      <w:r>
-        <w:rPr>
-          <w:rFonts w:cs="Arial"/>
-          <w:i/>
-          <w:iCs/>
-          <w:lang w:val="en-US"/>
-        </w:rPr>
-        <w:t>Analytical development economics</w:t>
-      </w:r>
-      <w:r>
-        <w:rPr>
-          <w:rFonts w:cs="Arial"/>
-          <w:lang w:val="en-US"/>
-        </w:rPr>
-        <w:t xml:space="preserve">. Cambridge MIT Press. </w:t>
+        <w:t>Con esta investigación se busca contribuir a la literatura</w:t>
+      </w:r>
+      <w:r>
+        <w:t xml:space="preserve"> disponible</w:t>
+      </w:r>
+      <w:r>
+        <w:t xml:space="preserve"> para el debate sobre si la asistencia para el desarrollo es beneficiosa para los países receptores</w:t>
+      </w:r>
+      <w:r>
+        <w:t>.</w:t>
+      </w:r>
+      <w:r>
+        <w:t xml:space="preserve"> </w:t>
+      </w:r>
+      <w:r>
+        <w:t>En línea con las conclusiones presentadas, se propone un conjunto de sugerencias para futuras investigaciones relacionadas con el tema.</w:t>
       </w:r>
     </w:p>
     <w:p>
@@ -8505,66 +8466,47 @@
         <w:spacing w:line="360" w:lineRule="auto"/>
         <w:ind w:firstLine="567"/>
         <w:jc w:val="both"/>
-        <w:rPr>
-          <w:rFonts w:cs="Arial"/>
+      </w:pPr>
+      <w:r>
+        <w:t>Se recomienda realizar estudios que utilicen diversas variables para evaluar la calidad de las instituciones tanto por individual y combinaciones de estas, ya que este es un aspecto amplio y multifacético. Las combinaciones únicas de características y cultura en cada país pueden generar resultados más reveladores sobre como estos influyen en su desarrollo económico y social. Esto también abre la posibilidad de identificar combinaciones de instituciones y formas de gobierno que, aunque comúnmente se perciben como desfavorables o políticamente incorrectas, podrían resultar efectivas para el crecimiento económico en algunos países por su cultura particular.</w:t>
+      </w:r>
+    </w:p>
+    <w:p>
+      <w:pPr>
+        <w:spacing w:line="360" w:lineRule="auto"/>
+        <w:ind w:left="708" w:hanging="141"/>
+        <w:jc w:val="both"/>
+        <w:rPr>
+          <w:rFonts w:eastAsiaTheme="majorEastAsia" w:cstheme="majorBidi"/>
+          <w:sz w:val="40"/>
+          <w:szCs w:val="40"/>
+        </w:rPr>
+      </w:pPr>
+      <w:r>
+        <w:t>Asimismo, se recomienda investigar el impacto de la asistencia para el desarrollo en otras áreas, como los aspectos medioambientales o en el fortalecimiento institucional de los países receptores.</w:t>
+      </w:r>
+      <w:r>
+        <w:br w:type="page"/>
+      </w:r>
+    </w:p>
+    <w:p>
+      <w:pPr>
+        <w:pStyle w:val="Ttulo1"/>
+        <w:spacing w:line="360" w:lineRule="auto"/>
+        <w:jc w:val="both"/>
+        <w:rPr>
           <w:lang w:val="en-US"/>
         </w:rPr>
       </w:pPr>
-      <w:r>
-        <w:rPr>
-          <w:rFonts w:cs="Arial"/>
+      <w:bookmarkStart w:id="7" w:name="_Toc176861612"/>
+      <w:r>
+        <w:rPr>
           <w:lang w:val="en-US"/>
         </w:rPr>
-        <w:t xml:space="preserve">Bauer, P. (1965) </w:t>
-      </w:r>
-      <w:r>
-        <w:rPr>
-          <w:rFonts w:cs="Arial"/>
-          <w:i/>
-          <w:iCs/>
-          <w:lang w:val="en-US"/>
-        </w:rPr>
-        <w:t>The vicious circle of poverty: reality or myth'</w:t>
-      </w:r>
-      <w:r>
-        <w:rPr>
-          <w:rFonts w:cs="Arial"/>
-          <w:lang w:val="en-US"/>
-        </w:rPr>
-        <w:t xml:space="preserve">, </w:t>
-      </w:r>
-      <w:proofErr w:type="spellStart"/>
-      <w:r>
-        <w:rPr>
-          <w:rFonts w:cs="Arial"/>
-          <w:lang w:val="en-US"/>
-        </w:rPr>
-        <w:t>Weltwirtschafdiches</w:t>
-      </w:r>
-      <w:proofErr w:type="spellEnd"/>
-      <w:r>
-        <w:rPr>
-          <w:rFonts w:cs="Arial"/>
-          <w:lang w:val="en-US"/>
-        </w:rPr>
-        <w:t xml:space="preserve"> </w:t>
-      </w:r>
-      <w:proofErr w:type="spellStart"/>
-      <w:r>
-        <w:rPr>
-          <w:rFonts w:cs="Arial"/>
-          <w:lang w:val="en-US"/>
-        </w:rPr>
-        <w:t>Archiv</w:t>
-      </w:r>
-      <w:proofErr w:type="spellEnd"/>
-      <w:r>
-        <w:rPr>
-          <w:rFonts w:cs="Arial"/>
-          <w:lang w:val="en-US"/>
-        </w:rPr>
-        <w:t>, Sep.</w:t>
-      </w:r>
+        <w:lastRenderedPageBreak/>
+        <w:t>Referencias</w:t>
+      </w:r>
+      <w:bookmarkEnd w:id="7"/>
     </w:p>
     <w:p>
       <w:pPr>
@@ -8573,6 +8515,106 @@
         <w:jc w:val="both"/>
         <w:rPr>
           <w:rFonts w:cs="Arial"/>
+          <w:lang w:val="en-US"/>
+        </w:rPr>
+      </w:pPr>
+      <w:r>
+        <w:rPr>
+          <w:rFonts w:cs="Arial"/>
+          <w:lang w:val="en-US"/>
+        </w:rPr>
+        <w:t xml:space="preserve">Basu, K. (1997). </w:t>
+      </w:r>
+      <w:r>
+        <w:rPr>
+          <w:rFonts w:cs="Arial"/>
+          <w:i/>
+          <w:iCs/>
+          <w:lang w:val="en-US"/>
+        </w:rPr>
+        <w:t>Analytical development economics</w:t>
+      </w:r>
+      <w:r>
+        <w:rPr>
+          <w:rFonts w:cs="Arial"/>
+          <w:lang w:val="en-US"/>
+        </w:rPr>
+        <w:t xml:space="preserve">. Cambridge MIT Press. </w:t>
+      </w:r>
+    </w:p>
+    <w:p>
+      <w:pPr>
+        <w:spacing w:line="360" w:lineRule="auto"/>
+        <w:ind w:firstLine="567"/>
+        <w:jc w:val="both"/>
+        <w:rPr>
+          <w:rFonts w:cs="Arial"/>
+          <w:lang w:val="en-US"/>
+        </w:rPr>
+      </w:pPr>
+      <w:r>
+        <w:rPr>
+          <w:rFonts w:cs="Arial"/>
+          <w:lang w:val="en-US"/>
+        </w:rPr>
+        <w:t xml:space="preserve">Bauer, P. (1965) </w:t>
+      </w:r>
+      <w:r>
+        <w:rPr>
+          <w:rFonts w:cs="Arial"/>
+          <w:i/>
+          <w:iCs/>
+          <w:lang w:val="en-US"/>
+        </w:rPr>
+        <w:t>The vicious circle of poverty: reality or myth'</w:t>
+      </w:r>
+      <w:r>
+        <w:rPr>
+          <w:rFonts w:cs="Arial"/>
+          <w:lang w:val="en-US"/>
+        </w:rPr>
+        <w:t xml:space="preserve">, </w:t>
+      </w:r>
+      <w:proofErr w:type="spellStart"/>
+      <w:r>
+        <w:rPr>
+          <w:rFonts w:cs="Arial"/>
+          <w:lang w:val="en-US"/>
+        </w:rPr>
+        <w:t>Weltwirtschafdiches</w:t>
+      </w:r>
+      <w:proofErr w:type="spellEnd"/>
+      <w:r>
+        <w:rPr>
+          <w:rFonts w:cs="Arial"/>
+          <w:lang w:val="en-US"/>
+        </w:rPr>
+        <w:t xml:space="preserve"> </w:t>
+      </w:r>
+      <w:proofErr w:type="spellStart"/>
+      <w:r>
+        <w:rPr>
+          <w:rFonts w:cs="Arial"/>
+          <w:lang w:val="en-US"/>
+        </w:rPr>
+        <w:t>Archiv</w:t>
+      </w:r>
+      <w:proofErr w:type="spellEnd"/>
+      <w:r>
+        <w:rPr>
+          <w:rFonts w:cs="Arial"/>
+          <w:lang w:val="en-US"/>
+        </w:rPr>
+        <w:t>, Sep.</w:t>
+      </w:r>
+    </w:p>
+    <w:p>
+      <w:pPr>
+        <w:spacing w:line="360" w:lineRule="auto"/>
+        <w:ind w:firstLine="567"/>
+        <w:jc w:val="both"/>
+        <w:rPr>
+          <w:rFonts w:cs="Arial"/>
           <w:color w:val="000000"/>
           <w:spacing w:val="-5"/>
           <w:shd w:val="clear" w:color="auto" w:fill="FFFFFF"/>
@@ -8964,7 +9006,7 @@
         </w:rPr>
         <w:t xml:space="preserve">Samuelson, P. A. (1965). </w:t>
       </w:r>
-      <w:bookmarkStart w:id="7" w:name="_Hlk177135855"/>
+      <w:bookmarkStart w:id="8" w:name="_Hlk177135855"/>
       <w:r>
         <w:rPr>
           <w:rFonts w:cs="Arial"/>
@@ -8975,7 +9017,7 @@
         </w:rPr>
         <w:t>Economics: An introductory analysis</w:t>
       </w:r>
-      <w:bookmarkEnd w:id="7"/>
+      <w:bookmarkEnd w:id="8"/>
       <w:r>
         <w:rPr>
           <w:rFonts w:cs="Arial"/>
@@ -9309,8 +9351,6 @@
       <w:r>
         <w:br w:type="page"/>
       </w:r>
-      <w:bookmarkStart w:id="8" w:name="_GoBack"/>
-      <w:bookmarkEnd w:id="8"/>
     </w:p>
     <w:p>
       <w:pPr>
@@ -19310,177 +19350,6 @@
                 <pic:pic xmlns:pic="http://schemas.openxmlformats.org/drawingml/2006/picture">
                   <pic:nvPicPr>
                     <pic:cNvPr id="0" name="Picture 1"/>
-                    <pic:cNvPicPr>
-                      <a:picLocks noChangeAspect="1" noChangeArrowheads="1"/>
-                    </pic:cNvPicPr>
-                  </pic:nvPicPr>
-                  <pic:blipFill>
-                    <a:blip r:embed="rId9">
-                      <a:extLst>
-                        <a:ext uri="{28A0092B-C50C-407E-A947-70E740481C1C}">
-                          <a14:useLocalDpi xmlns:a14="http://schemas.microsoft.com/office/drawing/2010/main" val="0"/>
-                        </a:ext>
-                      </a:extLst>
-                    </a:blip>
-                    <a:srcRect/>
-                    <a:stretch>
-                      <a:fillRect/>
-                    </a:stretch>
-                  </pic:blipFill>
-                  <pic:spPr bwMode="auto">
-                    <a:xfrm>
-                      <a:off x="0" y="0"/>
-                      <a:ext cx="5610225" cy="3467100"/>
-                    </a:xfrm>
-                    <a:prstGeom prst="rect">
-                      <a:avLst/>
-                    </a:prstGeom>
-                    <a:noFill/>
-                    <a:ln>
-                      <a:noFill/>
-                    </a:ln>
-                  </pic:spPr>
-                </pic:pic>
-              </a:graphicData>
-            </a:graphic>
-          </wp:inline>
-        </w:drawing>
-      </w:r>
-    </w:p>
-    <w:p>
-      <w:pPr>
-        <w:spacing w:line="360" w:lineRule="auto"/>
-        <w:rPr>
-          <w:rFonts w:cs="Arial"/>
-        </w:rPr>
-      </w:pPr>
-    </w:p>
-    <w:p>
-      <w:pPr>
-        <w:jc w:val="center"/>
-        <w:rPr>
-          <w:b/>
-          <w:bCs/>
-        </w:rPr>
-      </w:pPr>
-      <w:r>
-        <w:rPr>
-          <w:b/>
-          <w:bCs/>
-        </w:rPr>
-        <w:t>Gráfica 2</w:t>
-      </w:r>
-    </w:p>
-    <w:p>
-      <w:pPr>
-        <w:spacing w:line="360" w:lineRule="auto"/>
-        <w:rPr>
-          <w:rFonts w:cs="Arial"/>
-        </w:rPr>
-      </w:pPr>
-      <w:r>
-        <w:rPr>
-          <w:rFonts w:cs="Arial"/>
-          <w:noProof/>
-        </w:rPr>
-        <w:drawing>
-          <wp:inline distT="0" distB="0" distL="0" distR="0" wp14:anchorId="705A0445" wp14:editId="11FF7F88">
-            <wp:extent cx="5610225" cy="3467100"/>
-            <wp:effectExtent l="0" t="0" r="9525" b="0"/>
-            <wp:docPr id="1695194961" name="Picture 2"/>
-            <wp:cNvGraphicFramePr>
-              <a:graphicFrameLocks xmlns:a="http://schemas.openxmlformats.org/drawingml/2006/main" noChangeAspect="1"/>
-            </wp:cNvGraphicFramePr>
-            <a:graphic xmlns:a="http://schemas.openxmlformats.org/drawingml/2006/main">
-              <a:graphicData uri="http://schemas.openxmlformats.org/drawingml/2006/picture">
-                <pic:pic xmlns:pic="http://schemas.openxmlformats.org/drawingml/2006/picture">
-                  <pic:nvPicPr>
-                    <pic:cNvPr id="0" name="Picture 2"/>
-                    <pic:cNvPicPr>
-                      <a:picLocks noChangeAspect="1" noChangeArrowheads="1"/>
-                    </pic:cNvPicPr>
-                  </pic:nvPicPr>
-                  <pic:blipFill>
-                    <a:blip r:embed="rId10">
-                      <a:extLst>
-                        <a:ext uri="{28A0092B-C50C-407E-A947-70E740481C1C}">
-                          <a14:useLocalDpi xmlns:a14="http://schemas.microsoft.com/office/drawing/2010/main" val="0"/>
-                        </a:ext>
-                      </a:extLst>
-                    </a:blip>
-                    <a:srcRect/>
-                    <a:stretch>
-                      <a:fillRect/>
-                    </a:stretch>
-                  </pic:blipFill>
-                  <pic:spPr bwMode="auto">
-                    <a:xfrm>
-                      <a:off x="0" y="0"/>
-                      <a:ext cx="5610225" cy="3467100"/>
-                    </a:xfrm>
-                    <a:prstGeom prst="rect">
-                      <a:avLst/>
-                    </a:prstGeom>
-                    <a:noFill/>
-                    <a:ln>
-                      <a:noFill/>
-                    </a:ln>
-                  </pic:spPr>
-                </pic:pic>
-              </a:graphicData>
-            </a:graphic>
-          </wp:inline>
-        </w:drawing>
-      </w:r>
-      <w:r>
-        <w:rPr>
-          <w:rFonts w:cs="Arial"/>
-        </w:rPr>
-        <w:br w:type="page"/>
-      </w:r>
-    </w:p>
-    <w:p>
-      <w:pPr>
-        <w:jc w:val="center"/>
-        <w:rPr>
-          <w:b/>
-          <w:bCs/>
-        </w:rPr>
-      </w:pPr>
-      <w:r>
-        <w:rPr>
-          <w:b/>
-          <w:bCs/>
-        </w:rPr>
-        <w:lastRenderedPageBreak/>
-        <w:t>Gráfica 3</w:t>
-      </w:r>
-    </w:p>
-    <w:p>
-      <w:pPr>
-        <w:spacing w:line="360" w:lineRule="auto"/>
-        <w:rPr>
-          <w:rFonts w:cs="Arial"/>
-        </w:rPr>
-      </w:pPr>
-      <w:r>
-        <w:rPr>
-          <w:rFonts w:cs="Arial"/>
-          <w:noProof/>
-        </w:rPr>
-        <w:drawing>
-          <wp:inline distT="0" distB="0" distL="0" distR="0" wp14:anchorId="5060C913" wp14:editId="7E3AC079">
-            <wp:extent cx="5610225" cy="3467100"/>
-            <wp:effectExtent l="0" t="0" r="9525" b="0"/>
-            <wp:docPr id="203222019" name="Picture 3"/>
-            <wp:cNvGraphicFramePr>
-              <a:graphicFrameLocks xmlns:a="http://schemas.openxmlformats.org/drawingml/2006/main" noChangeAspect="1"/>
-            </wp:cNvGraphicFramePr>
-            <a:graphic xmlns:a="http://schemas.openxmlformats.org/drawingml/2006/main">
-              <a:graphicData uri="http://schemas.openxmlformats.org/drawingml/2006/picture">
-                <pic:pic xmlns:pic="http://schemas.openxmlformats.org/drawingml/2006/picture">
-                  <pic:nvPicPr>
-                    <pic:cNvPr id="0" name="Picture 3"/>
                     <pic:cNvPicPr>
                       <a:picLocks noChangeAspect="1" noChangeArrowheads="1"/>
                     </pic:cNvPicPr>
@@ -19539,7 +19408,7 @@
           <w:b/>
           <w:bCs/>
         </w:rPr>
-        <w:t>Gráfica 4</w:t>
+        <w:t>Gráfica 2</w:t>
       </w:r>
     </w:p>
     <w:p>
@@ -19555,10 +19424,10 @@
           <w:noProof/>
         </w:rPr>
         <w:drawing>
-          <wp:inline distT="0" distB="0" distL="0" distR="0" wp14:anchorId="7671930F" wp14:editId="75469B16">
+          <wp:inline distT="0" distB="0" distL="0" distR="0" wp14:anchorId="705A0445" wp14:editId="11FF7F88">
             <wp:extent cx="5610225" cy="3467100"/>
             <wp:effectExtent l="0" t="0" r="9525" b="0"/>
-            <wp:docPr id="959811395" name="Picture 4"/>
+            <wp:docPr id="1695194961" name="Picture 2"/>
             <wp:cNvGraphicFramePr>
               <a:graphicFrameLocks xmlns:a="http://schemas.openxmlformats.org/drawingml/2006/main" noChangeAspect="1"/>
             </wp:cNvGraphicFramePr>
@@ -19566,7 +19435,7 @@
               <a:graphicData uri="http://schemas.openxmlformats.org/drawingml/2006/picture">
                 <pic:pic xmlns:pic="http://schemas.openxmlformats.org/drawingml/2006/picture">
                   <pic:nvPicPr>
-                    <pic:cNvPr id="0" name="Picture 4"/>
+                    <pic:cNvPr id="0" name="Picture 2"/>
                     <pic:cNvPicPr>
                       <a:picLocks noChangeAspect="1" noChangeArrowheads="1"/>
                     </pic:cNvPicPr>
@@ -19624,7 +19493,7 @@
           <w:bCs/>
         </w:rPr>
         <w:lastRenderedPageBreak/>
-        <w:t>Gráfica 5</w:t>
+        <w:t>Gráfica 3</w:t>
       </w:r>
     </w:p>
     <w:p>
@@ -19640,10 +19509,10 @@
           <w:noProof/>
         </w:rPr>
         <w:drawing>
-          <wp:inline distT="0" distB="0" distL="0" distR="0" wp14:anchorId="1934C3A0" wp14:editId="13441C25">
+          <wp:inline distT="0" distB="0" distL="0" distR="0" wp14:anchorId="5060C913" wp14:editId="7E3AC079">
             <wp:extent cx="5610225" cy="3467100"/>
-            <wp:effectExtent l="0" t="0" r="0" b="1905"/>
-            <wp:docPr id="838755623" name="Picture 9"/>
+            <wp:effectExtent l="0" t="0" r="9525" b="0"/>
+            <wp:docPr id="203222019" name="Picture 3"/>
             <wp:cNvGraphicFramePr>
               <a:graphicFrameLocks xmlns:a="http://schemas.openxmlformats.org/drawingml/2006/main" noChangeAspect="1"/>
             </wp:cNvGraphicFramePr>
@@ -19651,7 +19520,7 @@
               <a:graphicData uri="http://schemas.openxmlformats.org/drawingml/2006/picture">
                 <pic:pic xmlns:pic="http://schemas.openxmlformats.org/drawingml/2006/picture">
                   <pic:nvPicPr>
-                    <pic:cNvPr id="0" name="Picture 9"/>
+                    <pic:cNvPr id="0" name="Picture 3"/>
                     <pic:cNvPicPr>
                       <a:picLocks noChangeAspect="1" noChangeArrowheads="1"/>
                     </pic:cNvPicPr>
@@ -19691,6 +19560,14 @@
     </w:p>
     <w:p>
       <w:pPr>
+        <w:spacing w:line="360" w:lineRule="auto"/>
+        <w:rPr>
+          <w:rFonts w:cs="Arial"/>
+        </w:rPr>
+      </w:pPr>
+    </w:p>
+    <w:p>
+      <w:pPr>
         <w:jc w:val="center"/>
         <w:rPr>
           <w:b/>
@@ -19702,7 +19579,7 @@
           <w:b/>
           <w:bCs/>
         </w:rPr>
-        <w:t>Gráfica 6</w:t>
+        <w:t>Gráfica 4</w:t>
       </w:r>
     </w:p>
     <w:p>
@@ -19718,10 +19595,10 @@
           <w:noProof/>
         </w:rPr>
         <w:drawing>
-          <wp:inline distT="0" distB="0" distL="0" distR="0" wp14:anchorId="282F0F97" wp14:editId="3075CA41">
+          <wp:inline distT="0" distB="0" distL="0" distR="0" wp14:anchorId="7671930F" wp14:editId="75469B16">
             <wp:extent cx="5610225" cy="3467100"/>
             <wp:effectExtent l="0" t="0" r="9525" b="0"/>
-            <wp:docPr id="1704603381" name="Picture 10"/>
+            <wp:docPr id="959811395" name="Picture 4"/>
             <wp:cNvGraphicFramePr>
               <a:graphicFrameLocks xmlns:a="http://schemas.openxmlformats.org/drawingml/2006/main" noChangeAspect="1"/>
             </wp:cNvGraphicFramePr>
@@ -19729,7 +19606,7 @@
               <a:graphicData uri="http://schemas.openxmlformats.org/drawingml/2006/picture">
                 <pic:pic xmlns:pic="http://schemas.openxmlformats.org/drawingml/2006/picture">
                   <pic:nvPicPr>
-                    <pic:cNvPr id="0" name="Picture 10"/>
+                    <pic:cNvPr id="0" name="Picture 4"/>
                     <pic:cNvPicPr>
                       <a:picLocks noChangeAspect="1" noChangeArrowheads="1"/>
                     </pic:cNvPicPr>
@@ -19766,13 +19643,6 @@
           </wp:inline>
         </w:drawing>
       </w:r>
-    </w:p>
-    <w:p>
-      <w:pPr>
-        <w:rPr>
-          <w:rFonts w:cs="Arial"/>
-        </w:rPr>
-      </w:pPr>
       <w:r>
         <w:rPr>
           <w:rFonts w:cs="Arial"/>
@@ -19794,7 +19664,7 @@
           <w:bCs/>
         </w:rPr>
         <w:lastRenderedPageBreak/>
-        <w:t>Gráfica 7</w:t>
+        <w:t>Gráfica 5</w:t>
       </w:r>
     </w:p>
     <w:p>
@@ -19810,10 +19680,10 @@
           <w:noProof/>
         </w:rPr>
         <w:drawing>
-          <wp:inline distT="0" distB="0" distL="0" distR="0" wp14:anchorId="65ACEDE8" wp14:editId="51A06EF9">
+          <wp:inline distT="0" distB="0" distL="0" distR="0" wp14:anchorId="1934C3A0" wp14:editId="13441C25">
             <wp:extent cx="5610225" cy="3467100"/>
-            <wp:effectExtent l="0" t="0" r="9525" b="0"/>
-            <wp:docPr id="680535504" name="Picture 5"/>
+            <wp:effectExtent l="0" t="0" r="0" b="1905"/>
+            <wp:docPr id="838755623" name="Picture 9"/>
             <wp:cNvGraphicFramePr>
               <a:graphicFrameLocks xmlns:a="http://schemas.openxmlformats.org/drawingml/2006/main" noChangeAspect="1"/>
             </wp:cNvGraphicFramePr>
@@ -19821,7 +19691,7 @@
               <a:graphicData uri="http://schemas.openxmlformats.org/drawingml/2006/picture">
                 <pic:pic xmlns:pic="http://schemas.openxmlformats.org/drawingml/2006/picture">
                   <pic:nvPicPr>
-                    <pic:cNvPr id="0" name="Picture 5"/>
+                    <pic:cNvPr id="0" name="Picture 9"/>
                     <pic:cNvPicPr>
                       <a:picLocks noChangeAspect="1" noChangeArrowheads="1"/>
                     </pic:cNvPicPr>
@@ -19872,18 +19742,26 @@
           <w:b/>
           <w:bCs/>
         </w:rPr>
-        <w:t>Gráfica 8</w:t>
-      </w:r>
+        <w:t>Gráfica 6</w:t>
+      </w:r>
+    </w:p>
+    <w:p>
+      <w:pPr>
+        <w:spacing w:line="360" w:lineRule="auto"/>
+        <w:rPr>
+          <w:rFonts w:cs="Arial"/>
+        </w:rPr>
+      </w:pPr>
       <w:r>
         <w:rPr>
           <w:rFonts w:cs="Arial"/>
           <w:noProof/>
         </w:rPr>
         <w:drawing>
-          <wp:inline distT="0" distB="0" distL="0" distR="0" wp14:anchorId="151371E6" wp14:editId="5BF97D21">
+          <wp:inline distT="0" distB="0" distL="0" distR="0" wp14:anchorId="282F0F97" wp14:editId="3075CA41">
             <wp:extent cx="5610225" cy="3467100"/>
             <wp:effectExtent l="0" t="0" r="9525" b="0"/>
-            <wp:docPr id="1395288353" name="Picture 6"/>
+            <wp:docPr id="1704603381" name="Picture 10"/>
             <wp:cNvGraphicFramePr>
               <a:graphicFrameLocks xmlns:a="http://schemas.openxmlformats.org/drawingml/2006/main" noChangeAspect="1"/>
             </wp:cNvGraphicFramePr>
@@ -19891,7 +19769,7 @@
               <a:graphicData uri="http://schemas.openxmlformats.org/drawingml/2006/picture">
                 <pic:pic xmlns:pic="http://schemas.openxmlformats.org/drawingml/2006/picture">
                   <pic:nvPicPr>
-                    <pic:cNvPr id="0" name="Picture 6"/>
+                    <pic:cNvPr id="0" name="Picture 10"/>
                     <pic:cNvPicPr>
                       <a:picLocks noChangeAspect="1" noChangeArrowheads="1"/>
                     </pic:cNvPicPr>
@@ -19932,14 +19810,12 @@
     <w:p>
       <w:pPr>
         <w:rPr>
-          <w:b/>
-          <w:bCs/>
+          <w:rFonts w:cs="Arial"/>
         </w:rPr>
       </w:pPr>
       <w:r>
         <w:rPr>
-          <w:b/>
-          <w:bCs/>
+          <w:rFonts w:cs="Arial"/>
         </w:rPr>
         <w:br w:type="page"/>
       </w:r>
@@ -19958,12 +19834,12 @@
           <w:bCs/>
         </w:rPr>
         <w:lastRenderedPageBreak/>
-        <w:t>Gráfica 9</w:t>
+        <w:t>Gráfica 7</w:t>
       </w:r>
     </w:p>
     <w:p>
       <w:pPr>
-        <w:jc w:val="center"/>
+        <w:spacing w:line="360" w:lineRule="auto"/>
         <w:rPr>
           <w:rFonts w:cs="Arial"/>
         </w:rPr>
@@ -19974,10 +19850,10 @@
           <w:noProof/>
         </w:rPr>
         <w:drawing>
-          <wp:inline distT="0" distB="0" distL="0" distR="0" wp14:anchorId="7A7872D9" wp14:editId="4A35B928">
+          <wp:inline distT="0" distB="0" distL="0" distR="0" wp14:anchorId="65ACEDE8" wp14:editId="51A06EF9">
             <wp:extent cx="5610225" cy="3467100"/>
             <wp:effectExtent l="0" t="0" r="9525" b="0"/>
-            <wp:docPr id="9121329" name="Picture 7"/>
+            <wp:docPr id="680535504" name="Picture 5"/>
             <wp:cNvGraphicFramePr>
               <a:graphicFrameLocks xmlns:a="http://schemas.openxmlformats.org/drawingml/2006/main" noChangeAspect="1"/>
             </wp:cNvGraphicFramePr>
@@ -19985,7 +19861,7 @@
               <a:graphicData uri="http://schemas.openxmlformats.org/drawingml/2006/picture">
                 <pic:pic xmlns:pic="http://schemas.openxmlformats.org/drawingml/2006/picture">
                   <pic:nvPicPr>
-                    <pic:cNvPr id="0" name="Picture 7"/>
+                    <pic:cNvPr id="0" name="Picture 5"/>
                     <pic:cNvPicPr>
                       <a:picLocks noChangeAspect="1" noChangeArrowheads="1"/>
                     </pic:cNvPicPr>
@@ -20031,40 +19907,23 @@
           <w:bCs/>
         </w:rPr>
       </w:pPr>
-    </w:p>
-    <w:p>
-      <w:pPr>
-        <w:jc w:val="center"/>
+      <w:r>
         <w:rPr>
           <w:b/>
           <w:bCs/>
         </w:rPr>
-      </w:pPr>
-      <w:r>
-        <w:rPr>
-          <w:b/>
-          <w:bCs/>
-        </w:rPr>
-        <w:t>Gráfica 10</w:t>
-      </w:r>
-    </w:p>
-    <w:p>
-      <w:pPr>
-        <w:jc w:val="center"/>
-        <w:rPr>
-          <w:rFonts w:cs="Arial"/>
-        </w:rPr>
-      </w:pPr>
+        <w:t>Gráfica 8</w:t>
+      </w:r>
       <w:r>
         <w:rPr>
           <w:rFonts w:cs="Arial"/>
           <w:noProof/>
         </w:rPr>
         <w:drawing>
-          <wp:inline distT="0" distB="0" distL="0" distR="0" wp14:anchorId="787C4DAF" wp14:editId="758A1E6F">
+          <wp:inline distT="0" distB="0" distL="0" distR="0" wp14:anchorId="151371E6" wp14:editId="5BF97D21">
             <wp:extent cx="5610225" cy="3467100"/>
             <wp:effectExtent l="0" t="0" r="9525" b="0"/>
-            <wp:docPr id="1014241584" name="Picture 8"/>
+            <wp:docPr id="1395288353" name="Picture 6"/>
             <wp:cNvGraphicFramePr>
               <a:graphicFrameLocks xmlns:a="http://schemas.openxmlformats.org/drawingml/2006/main" noChangeAspect="1"/>
             </wp:cNvGraphicFramePr>
@@ -20072,7 +19931,7 @@
               <a:graphicData uri="http://schemas.openxmlformats.org/drawingml/2006/picture">
                 <pic:pic xmlns:pic="http://schemas.openxmlformats.org/drawingml/2006/picture">
                   <pic:nvPicPr>
-                    <pic:cNvPr id="0" name="Picture 8"/>
+                    <pic:cNvPr id="0" name="Picture 6"/>
                     <pic:cNvPicPr>
                       <a:picLocks noChangeAspect="1" noChangeArrowheads="1"/>
                     </pic:cNvPicPr>
@@ -20110,10 +19969,766 @@
         </w:drawing>
       </w:r>
     </w:p>
+    <w:p>
+      <w:pPr>
+        <w:rPr>
+          <w:b/>
+          <w:bCs/>
+        </w:rPr>
+      </w:pPr>
+      <w:r>
+        <w:rPr>
+          <w:b/>
+          <w:bCs/>
+        </w:rPr>
+        <w:br w:type="page"/>
+      </w:r>
+    </w:p>
+    <w:p>
+      <w:pPr>
+        <w:jc w:val="center"/>
+        <w:rPr>
+          <w:b/>
+          <w:bCs/>
+        </w:rPr>
+      </w:pPr>
+      <w:r>
+        <w:rPr>
+          <w:b/>
+          <w:bCs/>
+        </w:rPr>
+        <w:lastRenderedPageBreak/>
+        <w:t>Gráfica 9</w:t>
+      </w:r>
+    </w:p>
+    <w:p>
+      <w:pPr>
+        <w:jc w:val="center"/>
+        <w:rPr>
+          <w:rFonts w:cs="Arial"/>
+        </w:rPr>
+      </w:pPr>
+      <w:r>
+        <w:rPr>
+          <w:rFonts w:cs="Arial"/>
+          <w:noProof/>
+        </w:rPr>
+        <w:drawing>
+          <wp:inline distT="0" distB="0" distL="0" distR="0" wp14:anchorId="7A7872D9" wp14:editId="4A35B928">
+            <wp:extent cx="5610225" cy="3467100"/>
+            <wp:effectExtent l="0" t="0" r="9525" b="0"/>
+            <wp:docPr id="9121329" name="Picture 7"/>
+            <wp:cNvGraphicFramePr>
+              <a:graphicFrameLocks xmlns:a="http://schemas.openxmlformats.org/drawingml/2006/main" noChangeAspect="1"/>
+            </wp:cNvGraphicFramePr>
+            <a:graphic xmlns:a="http://schemas.openxmlformats.org/drawingml/2006/main">
+              <a:graphicData uri="http://schemas.openxmlformats.org/drawingml/2006/picture">
+                <pic:pic xmlns:pic="http://schemas.openxmlformats.org/drawingml/2006/picture">
+                  <pic:nvPicPr>
+                    <pic:cNvPr id="0" name="Picture 7"/>
+                    <pic:cNvPicPr>
+                      <a:picLocks noChangeAspect="1" noChangeArrowheads="1"/>
+                    </pic:cNvPicPr>
+                  </pic:nvPicPr>
+                  <pic:blipFill>
+                    <a:blip r:embed="rId19">
+                      <a:extLst>
+                        <a:ext uri="{28A0092B-C50C-407E-A947-70E740481C1C}">
+                          <a14:useLocalDpi xmlns:a14="http://schemas.microsoft.com/office/drawing/2010/main" val="0"/>
+                        </a:ext>
+                      </a:extLst>
+                    </a:blip>
+                    <a:srcRect/>
+                    <a:stretch>
+                      <a:fillRect/>
+                    </a:stretch>
+                  </pic:blipFill>
+                  <pic:spPr bwMode="auto">
+                    <a:xfrm>
+                      <a:off x="0" y="0"/>
+                      <a:ext cx="5610225" cy="3467100"/>
+                    </a:xfrm>
+                    <a:prstGeom prst="rect">
+                      <a:avLst/>
+                    </a:prstGeom>
+                    <a:noFill/>
+                    <a:ln>
+                      <a:noFill/>
+                    </a:ln>
+                  </pic:spPr>
+                </pic:pic>
+              </a:graphicData>
+            </a:graphic>
+          </wp:inline>
+        </w:drawing>
+      </w:r>
+    </w:p>
+    <w:p>
+      <w:pPr>
+        <w:jc w:val="center"/>
+        <w:rPr>
+          <w:b/>
+          <w:bCs/>
+        </w:rPr>
+      </w:pPr>
+    </w:p>
+    <w:p>
+      <w:pPr>
+        <w:jc w:val="center"/>
+        <w:rPr>
+          <w:b/>
+          <w:bCs/>
+        </w:rPr>
+      </w:pPr>
+      <w:r>
+        <w:rPr>
+          <w:b/>
+          <w:bCs/>
+        </w:rPr>
+        <w:t>Gráfica 10</w:t>
+      </w:r>
+    </w:p>
+    <w:p>
+      <w:pPr>
+        <w:jc w:val="center"/>
+        <w:rPr>
+          <w:rFonts w:cs="Arial"/>
+        </w:rPr>
+      </w:pPr>
+      <w:r>
+        <w:rPr>
+          <w:rFonts w:cs="Arial"/>
+          <w:noProof/>
+        </w:rPr>
+        <w:drawing>
+          <wp:inline distT="0" distB="0" distL="0" distR="0" wp14:anchorId="787C4DAF" wp14:editId="758A1E6F">
+            <wp:extent cx="5610225" cy="3467100"/>
+            <wp:effectExtent l="0" t="0" r="9525" b="0"/>
+            <wp:docPr id="1014241584" name="Picture 8"/>
+            <wp:cNvGraphicFramePr>
+              <a:graphicFrameLocks xmlns:a="http://schemas.openxmlformats.org/drawingml/2006/main" noChangeAspect="1"/>
+            </wp:cNvGraphicFramePr>
+            <a:graphic xmlns:a="http://schemas.openxmlformats.org/drawingml/2006/main">
+              <a:graphicData uri="http://schemas.openxmlformats.org/drawingml/2006/picture">
+                <pic:pic xmlns:pic="http://schemas.openxmlformats.org/drawingml/2006/picture">
+                  <pic:nvPicPr>
+                    <pic:cNvPr id="0" name="Picture 8"/>
+                    <pic:cNvPicPr>
+                      <a:picLocks noChangeAspect="1" noChangeArrowheads="1"/>
+                    </pic:cNvPicPr>
+                  </pic:nvPicPr>
+                  <pic:blipFill>
+                    <a:blip r:embed="rId20">
+                      <a:extLst>
+                        <a:ext uri="{28A0092B-C50C-407E-A947-70E740481C1C}">
+                          <a14:useLocalDpi xmlns:a14="http://schemas.microsoft.com/office/drawing/2010/main" val="0"/>
+                        </a:ext>
+                      </a:extLst>
+                    </a:blip>
+                    <a:srcRect/>
+                    <a:stretch>
+                      <a:fillRect/>
+                    </a:stretch>
+                  </pic:blipFill>
+                  <pic:spPr bwMode="auto">
+                    <a:xfrm>
+                      <a:off x="0" y="0"/>
+                      <a:ext cx="5610225" cy="3467100"/>
+                    </a:xfrm>
+                    <a:prstGeom prst="rect">
+                      <a:avLst/>
+                    </a:prstGeom>
+                    <a:noFill/>
+                    <a:ln>
+                      <a:noFill/>
+                    </a:ln>
+                  </pic:spPr>
+                </pic:pic>
+              </a:graphicData>
+            </a:graphic>
+          </wp:inline>
+        </w:drawing>
+      </w:r>
+      <w:r>
+        <w:rPr>
+          <w:rFonts w:cs="Arial"/>
+        </w:rPr>
+        <w:br w:type="page"/>
+      </w:r>
+    </w:p>
+    <w:p>
+      <w:pPr>
+        <w:jc w:val="center"/>
+        <w:rPr>
+          <w:b/>
+          <w:bCs/>
+        </w:rPr>
+      </w:pPr>
+      <w:r>
+        <w:rPr>
+          <w:b/>
+          <w:bCs/>
+        </w:rPr>
+        <w:lastRenderedPageBreak/>
+        <w:t>Gráfica 1</w:t>
+      </w:r>
+      <w:r>
+        <w:rPr>
+          <w:b/>
+          <w:bCs/>
+        </w:rPr>
+        <w:t>1</w:t>
+      </w:r>
+    </w:p>
+    <w:p>
+      <w:pPr>
+        <w:jc w:val="center"/>
+        <w:rPr>
+          <w:b/>
+          <w:bCs/>
+        </w:rPr>
+      </w:pPr>
+      <w:r>
+        <w:rPr>
+          <w:b/>
+          <w:bCs/>
+          <w:noProof/>
+        </w:rPr>
+        <w:drawing>
+          <wp:inline distT="0" distB="0" distL="0" distR="0" wp14:anchorId="14C09BDA" wp14:editId="4060752C">
+            <wp:extent cx="5610225" cy="3467100"/>
+            <wp:effectExtent l="0" t="0" r="9525" b="0"/>
+            <wp:docPr id="1" name="Imagen 1"/>
+            <wp:cNvGraphicFramePr>
+              <a:graphicFrameLocks xmlns:a="http://schemas.openxmlformats.org/drawingml/2006/main" noChangeAspect="1"/>
+            </wp:cNvGraphicFramePr>
+            <a:graphic xmlns:a="http://schemas.openxmlformats.org/drawingml/2006/main">
+              <a:graphicData uri="http://schemas.openxmlformats.org/drawingml/2006/picture">
+                <pic:pic xmlns:pic="http://schemas.openxmlformats.org/drawingml/2006/picture">
+                  <pic:nvPicPr>
+                    <pic:cNvPr id="0" name="Picture 1"/>
+                    <pic:cNvPicPr>
+                      <a:picLocks noChangeAspect="1" noChangeArrowheads="1"/>
+                    </pic:cNvPicPr>
+                  </pic:nvPicPr>
+                  <pic:blipFill>
+                    <a:blip r:embed="rId21">
+                      <a:extLst>
+                        <a:ext uri="{28A0092B-C50C-407E-A947-70E740481C1C}">
+                          <a14:useLocalDpi xmlns:a14="http://schemas.microsoft.com/office/drawing/2010/main" val="0"/>
+                        </a:ext>
+                      </a:extLst>
+                    </a:blip>
+                    <a:srcRect/>
+                    <a:stretch>
+                      <a:fillRect/>
+                    </a:stretch>
+                  </pic:blipFill>
+                  <pic:spPr bwMode="auto">
+                    <a:xfrm>
+                      <a:off x="0" y="0"/>
+                      <a:ext cx="5610225" cy="3467100"/>
+                    </a:xfrm>
+                    <a:prstGeom prst="rect">
+                      <a:avLst/>
+                    </a:prstGeom>
+                    <a:noFill/>
+                    <a:ln>
+                      <a:noFill/>
+                    </a:ln>
+                  </pic:spPr>
+                </pic:pic>
+              </a:graphicData>
+            </a:graphic>
+          </wp:inline>
+        </w:drawing>
+      </w:r>
+    </w:p>
+    <w:p>
+      <w:pPr>
+        <w:jc w:val="center"/>
+        <w:rPr>
+          <w:b/>
+          <w:bCs/>
+        </w:rPr>
+      </w:pPr>
+    </w:p>
+    <w:p>
+      <w:pPr>
+        <w:jc w:val="center"/>
+        <w:rPr>
+          <w:b/>
+          <w:bCs/>
+        </w:rPr>
+      </w:pPr>
+      <w:r>
+        <w:rPr>
+          <w:b/>
+          <w:bCs/>
+        </w:rPr>
+        <w:t>Gráfica 1</w:t>
+      </w:r>
+      <w:r>
+        <w:rPr>
+          <w:b/>
+          <w:bCs/>
+        </w:rPr>
+        <w:t>2</w:t>
+      </w:r>
+    </w:p>
+    <w:p>
+      <w:pPr>
+        <w:jc w:val="center"/>
+        <w:rPr>
+          <w:b/>
+          <w:bCs/>
+        </w:rPr>
+      </w:pPr>
+      <w:r>
+        <w:rPr>
+          <w:b/>
+          <w:bCs/>
+          <w:noProof/>
+        </w:rPr>
+        <w:drawing>
+          <wp:inline distT="0" distB="0" distL="0" distR="0" wp14:anchorId="0DD4D868" wp14:editId="397EBD49">
+            <wp:extent cx="5610225" cy="3467100"/>
+            <wp:effectExtent l="0" t="0" r="9525" b="0"/>
+            <wp:docPr id="2" name="Imagen 2"/>
+            <wp:cNvGraphicFramePr>
+              <a:graphicFrameLocks xmlns:a="http://schemas.openxmlformats.org/drawingml/2006/main" noChangeAspect="1"/>
+            </wp:cNvGraphicFramePr>
+            <a:graphic xmlns:a="http://schemas.openxmlformats.org/drawingml/2006/main">
+              <a:graphicData uri="http://schemas.openxmlformats.org/drawingml/2006/picture">
+                <pic:pic xmlns:pic="http://schemas.openxmlformats.org/drawingml/2006/picture">
+                  <pic:nvPicPr>
+                    <pic:cNvPr id="0" name="Picture 2"/>
+                    <pic:cNvPicPr>
+                      <a:picLocks noChangeAspect="1" noChangeArrowheads="1"/>
+                    </pic:cNvPicPr>
+                  </pic:nvPicPr>
+                  <pic:blipFill>
+                    <a:blip r:embed="rId22">
+                      <a:extLst>
+                        <a:ext uri="{28A0092B-C50C-407E-A947-70E740481C1C}">
+                          <a14:useLocalDpi xmlns:a14="http://schemas.microsoft.com/office/drawing/2010/main" val="0"/>
+                        </a:ext>
+                      </a:extLst>
+                    </a:blip>
+                    <a:srcRect/>
+                    <a:stretch>
+                      <a:fillRect/>
+                    </a:stretch>
+                  </pic:blipFill>
+                  <pic:spPr bwMode="auto">
+                    <a:xfrm>
+                      <a:off x="0" y="0"/>
+                      <a:ext cx="5610225" cy="3467100"/>
+                    </a:xfrm>
+                    <a:prstGeom prst="rect">
+                      <a:avLst/>
+                    </a:prstGeom>
+                    <a:noFill/>
+                    <a:ln>
+                      <a:noFill/>
+                    </a:ln>
+                  </pic:spPr>
+                </pic:pic>
+              </a:graphicData>
+            </a:graphic>
+          </wp:inline>
+        </w:drawing>
+      </w:r>
+      <w:r>
+        <w:rPr>
+          <w:b/>
+          <w:bCs/>
+        </w:rPr>
+        <w:br w:type="page"/>
+      </w:r>
+    </w:p>
+    <w:p>
+      <w:pPr>
+        <w:jc w:val="center"/>
+        <w:rPr>
+          <w:b/>
+          <w:bCs/>
+        </w:rPr>
+      </w:pPr>
+      <w:r>
+        <w:rPr>
+          <w:b/>
+          <w:bCs/>
+        </w:rPr>
+        <w:lastRenderedPageBreak/>
+        <w:t>Gráfica 1</w:t>
+      </w:r>
+      <w:r>
+        <w:rPr>
+          <w:b/>
+          <w:bCs/>
+        </w:rPr>
+        <w:t>3</w:t>
+      </w:r>
+    </w:p>
+    <w:p>
+      <w:pPr>
+        <w:jc w:val="center"/>
+        <w:rPr>
+          <w:b/>
+          <w:bCs/>
+        </w:rPr>
+      </w:pPr>
+      <w:r>
+        <w:rPr>
+          <w:b/>
+          <w:bCs/>
+          <w:noProof/>
+        </w:rPr>
+        <w:drawing>
+          <wp:inline distT="0" distB="0" distL="0" distR="0" wp14:anchorId="3D157213" wp14:editId="55E49A75">
+            <wp:extent cx="5610225" cy="3467100"/>
+            <wp:effectExtent l="0" t="0" r="9525" b="0"/>
+            <wp:docPr id="3" name="Imagen 3"/>
+            <wp:cNvGraphicFramePr>
+              <a:graphicFrameLocks xmlns:a="http://schemas.openxmlformats.org/drawingml/2006/main" noChangeAspect="1"/>
+            </wp:cNvGraphicFramePr>
+            <a:graphic xmlns:a="http://schemas.openxmlformats.org/drawingml/2006/main">
+              <a:graphicData uri="http://schemas.openxmlformats.org/drawingml/2006/picture">
+                <pic:pic xmlns:pic="http://schemas.openxmlformats.org/drawingml/2006/picture">
+                  <pic:nvPicPr>
+                    <pic:cNvPr id="0" name="Picture 3"/>
+                    <pic:cNvPicPr>
+                      <a:picLocks noChangeAspect="1" noChangeArrowheads="1"/>
+                    </pic:cNvPicPr>
+                  </pic:nvPicPr>
+                  <pic:blipFill>
+                    <a:blip r:embed="rId23">
+                      <a:extLst>
+                        <a:ext uri="{28A0092B-C50C-407E-A947-70E740481C1C}">
+                          <a14:useLocalDpi xmlns:a14="http://schemas.microsoft.com/office/drawing/2010/main" val="0"/>
+                        </a:ext>
+                      </a:extLst>
+                    </a:blip>
+                    <a:srcRect/>
+                    <a:stretch>
+                      <a:fillRect/>
+                    </a:stretch>
+                  </pic:blipFill>
+                  <pic:spPr bwMode="auto">
+                    <a:xfrm>
+                      <a:off x="0" y="0"/>
+                      <a:ext cx="5610225" cy="3467100"/>
+                    </a:xfrm>
+                    <a:prstGeom prst="rect">
+                      <a:avLst/>
+                    </a:prstGeom>
+                    <a:noFill/>
+                    <a:ln>
+                      <a:noFill/>
+                    </a:ln>
+                  </pic:spPr>
+                </pic:pic>
+              </a:graphicData>
+            </a:graphic>
+          </wp:inline>
+        </w:drawing>
+      </w:r>
+    </w:p>
+    <w:p>
+      <w:pPr>
+        <w:jc w:val="center"/>
+        <w:rPr>
+          <w:b/>
+          <w:bCs/>
+        </w:rPr>
+      </w:pPr>
+    </w:p>
+    <w:p>
+      <w:pPr>
+        <w:jc w:val="center"/>
+        <w:rPr>
+          <w:b/>
+          <w:bCs/>
+        </w:rPr>
+      </w:pPr>
+      <w:r>
+        <w:rPr>
+          <w:b/>
+          <w:bCs/>
+        </w:rPr>
+        <w:t>Gráfica 1</w:t>
+      </w:r>
+      <w:r>
+        <w:rPr>
+          <w:b/>
+          <w:bCs/>
+        </w:rPr>
+        <w:t>4</w:t>
+      </w:r>
+    </w:p>
+    <w:p>
+      <w:pPr>
+        <w:jc w:val="center"/>
+        <w:rPr>
+          <w:b/>
+          <w:bCs/>
+        </w:rPr>
+      </w:pPr>
+      <w:r>
+        <w:rPr>
+          <w:b/>
+          <w:bCs/>
+          <w:noProof/>
+        </w:rPr>
+        <w:drawing>
+          <wp:inline distT="0" distB="0" distL="0" distR="0" wp14:anchorId="392CE3F4" wp14:editId="734E3939">
+            <wp:extent cx="5610225" cy="3467100"/>
+            <wp:effectExtent l="0" t="0" r="9525" b="0"/>
+            <wp:docPr id="4" name="Imagen 4"/>
+            <wp:cNvGraphicFramePr>
+              <a:graphicFrameLocks xmlns:a="http://schemas.openxmlformats.org/drawingml/2006/main" noChangeAspect="1"/>
+            </wp:cNvGraphicFramePr>
+            <a:graphic xmlns:a="http://schemas.openxmlformats.org/drawingml/2006/main">
+              <a:graphicData uri="http://schemas.openxmlformats.org/drawingml/2006/picture">
+                <pic:pic xmlns:pic="http://schemas.openxmlformats.org/drawingml/2006/picture">
+                  <pic:nvPicPr>
+                    <pic:cNvPr id="0" name="Picture 4"/>
+                    <pic:cNvPicPr>
+                      <a:picLocks noChangeAspect="1" noChangeArrowheads="1"/>
+                    </pic:cNvPicPr>
+                  </pic:nvPicPr>
+                  <pic:blipFill>
+                    <a:blip r:embed="rId24">
+                      <a:extLst>
+                        <a:ext uri="{28A0092B-C50C-407E-A947-70E740481C1C}">
+                          <a14:useLocalDpi xmlns:a14="http://schemas.microsoft.com/office/drawing/2010/main" val="0"/>
+                        </a:ext>
+                      </a:extLst>
+                    </a:blip>
+                    <a:srcRect/>
+                    <a:stretch>
+                      <a:fillRect/>
+                    </a:stretch>
+                  </pic:blipFill>
+                  <pic:spPr bwMode="auto">
+                    <a:xfrm>
+                      <a:off x="0" y="0"/>
+                      <a:ext cx="5610225" cy="3467100"/>
+                    </a:xfrm>
+                    <a:prstGeom prst="rect">
+                      <a:avLst/>
+                    </a:prstGeom>
+                    <a:noFill/>
+                    <a:ln>
+                      <a:noFill/>
+                    </a:ln>
+                  </pic:spPr>
+                </pic:pic>
+              </a:graphicData>
+            </a:graphic>
+          </wp:inline>
+        </w:drawing>
+      </w:r>
+      <w:r>
+        <w:rPr>
+          <w:b/>
+          <w:bCs/>
+        </w:rPr>
+        <w:br w:type="page"/>
+      </w:r>
+    </w:p>
+    <w:p>
+      <w:pPr>
+        <w:jc w:val="center"/>
+        <w:rPr>
+          <w:b/>
+          <w:bCs/>
+        </w:rPr>
+      </w:pPr>
+      <w:r>
+        <w:rPr>
+          <w:b/>
+          <w:bCs/>
+        </w:rPr>
+        <w:lastRenderedPageBreak/>
+        <w:t>Gráfica 1</w:t>
+      </w:r>
+      <w:r>
+        <w:rPr>
+          <w:b/>
+          <w:bCs/>
+        </w:rPr>
+        <w:t>5</w:t>
+      </w:r>
+    </w:p>
+    <w:p>
+      <w:pPr>
+        <w:jc w:val="center"/>
+        <w:rPr>
+          <w:b/>
+          <w:bCs/>
+        </w:rPr>
+      </w:pPr>
+      <w:r>
+        <w:rPr>
+          <w:b/>
+          <w:bCs/>
+          <w:noProof/>
+        </w:rPr>
+        <w:drawing>
+          <wp:inline distT="0" distB="0" distL="0" distR="0" wp14:anchorId="64D740A0" wp14:editId="6DE179D0">
+            <wp:extent cx="5610225" cy="3467100"/>
+            <wp:effectExtent l="0" t="0" r="9525" b="0"/>
+            <wp:docPr id="5" name="Imagen 5"/>
+            <wp:cNvGraphicFramePr>
+              <a:graphicFrameLocks xmlns:a="http://schemas.openxmlformats.org/drawingml/2006/main" noChangeAspect="1"/>
+            </wp:cNvGraphicFramePr>
+            <a:graphic xmlns:a="http://schemas.openxmlformats.org/drawingml/2006/main">
+              <a:graphicData uri="http://schemas.openxmlformats.org/drawingml/2006/picture">
+                <pic:pic xmlns:pic="http://schemas.openxmlformats.org/drawingml/2006/picture">
+                  <pic:nvPicPr>
+                    <pic:cNvPr id="0" name="Picture 5"/>
+                    <pic:cNvPicPr>
+                      <a:picLocks noChangeAspect="1" noChangeArrowheads="1"/>
+                    </pic:cNvPicPr>
+                  </pic:nvPicPr>
+                  <pic:blipFill>
+                    <a:blip r:embed="rId25">
+                      <a:extLst>
+                        <a:ext uri="{28A0092B-C50C-407E-A947-70E740481C1C}">
+                          <a14:useLocalDpi xmlns:a14="http://schemas.microsoft.com/office/drawing/2010/main" val="0"/>
+                        </a:ext>
+                      </a:extLst>
+                    </a:blip>
+                    <a:srcRect/>
+                    <a:stretch>
+                      <a:fillRect/>
+                    </a:stretch>
+                  </pic:blipFill>
+                  <pic:spPr bwMode="auto">
+                    <a:xfrm>
+                      <a:off x="0" y="0"/>
+                      <a:ext cx="5610225" cy="3467100"/>
+                    </a:xfrm>
+                    <a:prstGeom prst="rect">
+                      <a:avLst/>
+                    </a:prstGeom>
+                    <a:noFill/>
+                    <a:ln>
+                      <a:noFill/>
+                    </a:ln>
+                  </pic:spPr>
+                </pic:pic>
+              </a:graphicData>
+            </a:graphic>
+          </wp:inline>
+        </w:drawing>
+      </w:r>
+    </w:p>
+    <w:p>
+      <w:pPr>
+        <w:jc w:val="center"/>
+        <w:rPr>
+          <w:b/>
+          <w:bCs/>
+        </w:rPr>
+      </w:pPr>
+    </w:p>
+    <w:p>
+      <w:pPr>
+        <w:jc w:val="center"/>
+        <w:rPr>
+          <w:b/>
+          <w:bCs/>
+        </w:rPr>
+      </w:pPr>
+      <w:r>
+        <w:rPr>
+          <w:b/>
+          <w:bCs/>
+        </w:rPr>
+        <w:t>Gráfica 1</w:t>
+      </w:r>
+      <w:r>
+        <w:rPr>
+          <w:b/>
+          <w:bCs/>
+        </w:rPr>
+        <w:t>6</w:t>
+      </w:r>
+    </w:p>
+    <w:p>
+      <w:pPr>
+        <w:jc w:val="center"/>
+        <w:rPr>
+          <w:b/>
+          <w:bCs/>
+        </w:rPr>
+      </w:pPr>
+      <w:r>
+        <w:rPr>
+          <w:b/>
+          <w:bCs/>
+          <w:noProof/>
+        </w:rPr>
+        <w:drawing>
+          <wp:inline distT="0" distB="0" distL="0" distR="0" wp14:anchorId="1425E4D0" wp14:editId="0E1FDED6">
+            <wp:extent cx="5610225" cy="3467100"/>
+            <wp:effectExtent l="0" t="0" r="9525" b="0"/>
+            <wp:docPr id="6" name="Imagen 6"/>
+            <wp:cNvGraphicFramePr>
+              <a:graphicFrameLocks xmlns:a="http://schemas.openxmlformats.org/drawingml/2006/main" noChangeAspect="1"/>
+            </wp:cNvGraphicFramePr>
+            <a:graphic xmlns:a="http://schemas.openxmlformats.org/drawingml/2006/main">
+              <a:graphicData uri="http://schemas.openxmlformats.org/drawingml/2006/picture">
+                <pic:pic xmlns:pic="http://schemas.openxmlformats.org/drawingml/2006/picture">
+                  <pic:nvPicPr>
+                    <pic:cNvPr id="0" name="Picture 6"/>
+                    <pic:cNvPicPr>
+                      <a:picLocks noChangeAspect="1" noChangeArrowheads="1"/>
+                    </pic:cNvPicPr>
+                  </pic:nvPicPr>
+                  <pic:blipFill>
+                    <a:blip r:embed="rId26">
+                      <a:extLst>
+                        <a:ext uri="{28A0092B-C50C-407E-A947-70E740481C1C}">
+                          <a14:useLocalDpi xmlns:a14="http://schemas.microsoft.com/office/drawing/2010/main" val="0"/>
+                        </a:ext>
+                      </a:extLst>
+                    </a:blip>
+                    <a:srcRect/>
+                    <a:stretch>
+                      <a:fillRect/>
+                    </a:stretch>
+                  </pic:blipFill>
+                  <pic:spPr bwMode="auto">
+                    <a:xfrm>
+                      <a:off x="0" y="0"/>
+                      <a:ext cx="5610225" cy="3467100"/>
+                    </a:xfrm>
+                    <a:prstGeom prst="rect">
+                      <a:avLst/>
+                    </a:prstGeom>
+                    <a:noFill/>
+                    <a:ln>
+                      <a:noFill/>
+                    </a:ln>
+                  </pic:spPr>
+                </pic:pic>
+              </a:graphicData>
+            </a:graphic>
+          </wp:inline>
+        </w:drawing>
+      </w:r>
+    </w:p>
     <w:sectPr>
+      <w:footerReference w:type="default" r:id="rId27"/>
       <w:pgSz w:w="12240" w:h="15840"/>
       <w:pgMar w:top="1417" w:right="1701" w:bottom="1417" w:left="1701" w:header="708" w:footer="708" w:gutter="0"/>
+      <w:pgNumType w:start="1"/>
       <w:cols w:space="708"/>
+      <w:titlePg/>
       <w:docGrid w:linePitch="360"/>
     </w:sectPr>
   </w:body>
@@ -20124,6 +20739,101 @@
 <w16cex:commentsExtensible xmlns:wpc="http://schemas.microsoft.com/office/word/2010/wordprocessingCanvas" xmlns:cx="http://schemas.microsoft.com/office/drawing/2014/chartex" xmlns:cx1="http://schemas.microsoft.com/office/drawing/2015/9/8/chartex" xmlns:cx2="http://schemas.microsoft.com/office/drawing/2015/10/21/chartex" xmlns:cx3="http://schemas.microsoft.com/office/drawing/2016/5/9/chartex" xmlns:cx4="http://schemas.microsoft.com/office/drawing/2016/5/10/chartex" xmlns:cx5="http://schemas.microsoft.com/office/drawing/2016/5/11/chartex" xmlns:cx6="http://schemas.microsoft.com/office/drawing/2016/5/12/chartex" xmlns:cx7="http://schemas.microsoft.com/office/drawing/2016/5/13/chartex" xmlns:cx8="http://schemas.microsoft.com/office/drawing/2016/5/14/chartex" xmlns:cr="http://schemas.microsoft.com/office/comments/2020/reactions" xmlns:mc="http://schemas.openxmlformats.org/markup-compatibility/2006" xmlns:aink="http://schemas.microsoft.com/office/drawing/2016/ink" xmlns:am3d="http://schemas.microsoft.com/office/drawing/2017/model3d" xmlns:o="urn:schemas-microsoft-com:office:office" xmlns:oel="http://schemas.microsoft.com/office/2019/extlst" xmlns:r="http://schemas.openxmlformats.org/officeDocument/2006/relationships" xmlns:m="http://schemas.openxmlformats.org/officeDocument/2006/math" xmlns:v="urn:schemas-microsoft-com:vml" xmlns:wp14="http://schemas.microsoft.com/office/word/2010/wordprocessingDrawing" xmlns:wp="http://schemas.openxmlformats.org/drawingml/2006/wordprocessingDrawing" xmlns:w10="urn:schemas-microsoft-com:office:word" xmlns:w="http://schemas.openxmlformats.org/wordprocessingml/2006/main" xmlns:w14="http://schemas.microsoft.com/office/word/2010/wordml" xmlns:w15="http://schemas.microsoft.com/office/word/2012/wordml" xmlns:w16cex="http://schemas.microsoft.com/office/word/2018/wordml/cex" xmlns:w16cid="http://schemas.microsoft.com/office/word/2016/wordml/cid" xmlns:w16="http://schemas.microsoft.com/office/word/2018/wordml" xmlns:w16du="http://schemas.microsoft.com/office/word/2023/wordml/word16du" xmlns:w16sdtdh="http://schemas.microsoft.com/office/word/2020/wordml/sdtdatahash" xmlns:w16se="http://schemas.microsoft.com/office/word/2015/wordml/symex" xmlns:wpg="http://schemas.microsoft.com/office/word/2010/wordprocessingGroup" xmlns:wpi="http://schemas.microsoft.com/office/word/2010/wordprocessingInk" xmlns:wne="http://schemas.microsoft.com/office/word/2006/wordml" xmlns:wps="http://schemas.microsoft.com/office/word/2010/wordprocessingShape" mc:Ignorable="w14 w15 w16se w16cid w16 w16cex w16sdtdh cr w16du wp14">
   <w16cex:commentExtensible w16cex:durableId="00E84118" w16cex:dateUtc="2024-09-14T00:57:00Z"/>
 </w16cex:commentsExtensible>
+</file>
+
+<file path=word/endnotes.xml><?xml version="1.0" encoding="utf-8"?>
+<w:endnotes xmlns:wpc="http://schemas.microsoft.com/office/word/2010/wordprocessingCanvas" xmlns:cx="http://schemas.microsoft.com/office/drawing/2014/chartex" xmlns:cx1="http://schemas.microsoft.com/office/drawing/2015/9/8/chartex" xmlns:cx2="http://schemas.microsoft.com/office/drawing/2015/10/21/chartex" xmlns:cx3="http://schemas.microsoft.com/office/drawing/2016/5/9/chartex" xmlns:cx4="http://schemas.microsoft.com/office/drawing/2016/5/10/chartex" xmlns:cx5="http://schemas.microsoft.com/office/drawing/2016/5/11/chartex" xmlns:cx6="http://schemas.microsoft.com/office/drawing/2016/5/12/chartex" xmlns:cx7="http://schemas.microsoft.com/office/drawing/2016/5/13/chartex" xmlns:cx8="http://schemas.microsoft.com/office/drawing/2016/5/14/chartex" xmlns:mc="http://schemas.openxmlformats.org/markup-compatibility/2006" xmlns:aink="http://schemas.microsoft.com/office/drawing/2016/ink" xmlns:am3d="http://schemas.microsoft.com/office/drawing/2017/model3d" xmlns:o="urn:schemas-microsoft-com:office:office" xmlns:r="http://schemas.openxmlformats.org/officeDocument/2006/relationships" xmlns:m="http://schemas.openxmlformats.org/officeDocument/2006/math" xmlns:v="urn:schemas-microsoft-com:vml" xmlns:wp14="http://schemas.microsoft.com/office/word/2010/wordprocessingDrawing" xmlns:wp="http://schemas.openxmlformats.org/drawingml/2006/wordprocessingDrawing" xmlns:w10="urn:schemas-microsoft-com:office:word" xmlns:w="http://schemas.openxmlformats.org/wordprocessingml/2006/main" xmlns:w14="http://schemas.microsoft.com/office/word/2010/wordml" xmlns:w15="http://schemas.microsoft.com/office/word/2012/wordml" xmlns:w16cid="http://schemas.microsoft.com/office/word/2016/wordml/cid" xmlns:w16se="http://schemas.microsoft.com/office/word/2015/wordml/symex" xmlns:wpg="http://schemas.microsoft.com/office/word/2010/wordprocessingGroup" xmlns:wpi="http://schemas.microsoft.com/office/word/2010/wordprocessingInk" xmlns:wne="http://schemas.microsoft.com/office/word/2006/wordml" xmlns:wps="http://schemas.microsoft.com/office/word/2010/wordprocessingShape" mc:Ignorable="w14 w15 w16se w16cid wp14">
+  <w:endnote w:type="separator" w:id="-1">
+    <w:p>
+      <w:pPr>
+        <w:spacing w:after="0" w:line="240" w:lineRule="auto"/>
+      </w:pPr>
+      <w:r>
+        <w:separator/>
+      </w:r>
+    </w:p>
+  </w:endnote>
+  <w:endnote w:type="continuationSeparator" w:id="0">
+    <w:p>
+      <w:pPr>
+        <w:spacing w:after="0" w:line="240" w:lineRule="auto"/>
+      </w:pPr>
+      <w:r>
+        <w:continuationSeparator/>
+      </w:r>
+    </w:p>
+  </w:endnote>
+</w:endnotes>
+</file>
+
+<file path=word/footer1.xml><?xml version="1.0" encoding="utf-8"?>
+<w:ftr xmlns:wpc="http://schemas.microsoft.com/office/word/2010/wordprocessingCanvas" xmlns:cx="http://schemas.microsoft.com/office/drawing/2014/chartex" xmlns:cx1="http://schemas.microsoft.com/office/drawing/2015/9/8/chartex" xmlns:cx2="http://schemas.microsoft.com/office/drawing/2015/10/21/chartex" xmlns:cx3="http://schemas.microsoft.com/office/drawing/2016/5/9/chartex" xmlns:cx4="http://schemas.microsoft.com/office/drawing/2016/5/10/chartex" xmlns:cx5="http://schemas.microsoft.com/office/drawing/2016/5/11/chartex" xmlns:cx6="http://schemas.microsoft.com/office/drawing/2016/5/12/chartex" xmlns:cx7="http://schemas.microsoft.com/office/drawing/2016/5/13/chartex" xmlns:cx8="http://schemas.microsoft.com/office/drawing/2016/5/14/chartex" xmlns:mc="http://schemas.openxmlformats.org/markup-compatibility/2006" xmlns:aink="http://schemas.microsoft.com/office/drawing/2016/ink" xmlns:am3d="http://schemas.microsoft.com/office/drawing/2017/model3d" xmlns:o="urn:schemas-microsoft-com:office:office" xmlns:r="http://schemas.openxmlformats.org/officeDocument/2006/relationships" xmlns:m="http://schemas.openxmlformats.org/officeDocument/2006/math" xmlns:v="urn:schemas-microsoft-com:vml" xmlns:wp14="http://schemas.microsoft.com/office/word/2010/wordprocessingDrawing" xmlns:wp="http://schemas.openxmlformats.org/drawingml/2006/wordprocessingDrawing" xmlns:w10="urn:schemas-microsoft-com:office:word" xmlns:w="http://schemas.openxmlformats.org/wordprocessingml/2006/main" xmlns:w14="http://schemas.microsoft.com/office/word/2010/wordml" xmlns:w15="http://schemas.microsoft.com/office/word/2012/wordml" xmlns:w16cid="http://schemas.microsoft.com/office/word/2016/wordml/cid" xmlns:w16se="http://schemas.microsoft.com/office/word/2015/wordml/symex" xmlns:wpg="http://schemas.microsoft.com/office/word/2010/wordprocessingGroup" xmlns:wpi="http://schemas.microsoft.com/office/word/2010/wordprocessingInk" xmlns:wne="http://schemas.microsoft.com/office/word/2006/wordml" xmlns:wps="http://schemas.microsoft.com/office/word/2010/wordprocessingShape" mc:Ignorable="w14 w15 w16se w16cid wp14">
+  <w:sdt>
+    <w:sdtPr>
+      <w:id w:val="609789052"/>
+      <w:docPartObj>
+        <w:docPartGallery w:val="Page Numbers (Bottom of Page)"/>
+        <w:docPartUnique/>
+      </w:docPartObj>
+    </w:sdtPr>
+    <w:sdtContent>
+      <w:p>
+        <w:pPr>
+          <w:pStyle w:val="Piedepgina"/>
+          <w:jc w:val="center"/>
+        </w:pPr>
+        <w:r>
+          <w:fldChar w:fldCharType="begin"/>
+        </w:r>
+        <w:r>
+          <w:instrText>PAGE   \* MERGEFORMAT</w:instrText>
+        </w:r>
+        <w:r>
+          <w:fldChar w:fldCharType="separate"/>
+        </w:r>
+        <w:r>
+          <w:rPr>
+            <w:lang w:val="es-ES"/>
+          </w:rPr>
+          <w:t>2</w:t>
+        </w:r>
+        <w:r>
+          <w:fldChar w:fldCharType="end"/>
+        </w:r>
+      </w:p>
+    </w:sdtContent>
+  </w:sdt>
+  <w:p>
+    <w:pPr>
+      <w:pStyle w:val="Piedepgina"/>
+    </w:pPr>
+  </w:p>
+</w:ftr>
+</file>
+
+<file path=word/footnotes.xml><?xml version="1.0" encoding="utf-8"?>
+<w:footnotes xmlns:wpc="http://schemas.microsoft.com/office/word/2010/wordprocessingCanvas" xmlns:cx="http://schemas.microsoft.com/office/drawing/2014/chartex" xmlns:cx1="http://schemas.microsoft.com/office/drawing/2015/9/8/chartex" xmlns:cx2="http://schemas.microsoft.com/office/drawing/2015/10/21/chartex" xmlns:cx3="http://schemas.microsoft.com/office/drawing/2016/5/9/chartex" xmlns:cx4="http://schemas.microsoft.com/office/drawing/2016/5/10/chartex" xmlns:cx5="http://schemas.microsoft.com/office/drawing/2016/5/11/chartex" xmlns:cx6="http://schemas.microsoft.com/office/drawing/2016/5/12/chartex" xmlns:cx7="http://schemas.microsoft.com/office/drawing/2016/5/13/chartex" xmlns:cx8="http://schemas.microsoft.com/office/drawing/2016/5/14/chartex" xmlns:mc="http://schemas.openxmlformats.org/markup-compatibility/2006" xmlns:aink="http://schemas.microsoft.com/office/drawing/2016/ink" xmlns:am3d="http://schemas.microsoft.com/office/drawing/2017/model3d" xmlns:o="urn:schemas-microsoft-com:office:office" xmlns:r="http://schemas.openxmlformats.org/officeDocument/2006/relationships" xmlns:m="http://schemas.openxmlformats.org/officeDocument/2006/math" xmlns:v="urn:schemas-microsoft-com:vml" xmlns:wp14="http://schemas.microsoft.com/office/word/2010/wordprocessingDrawing" xmlns:wp="http://schemas.openxmlformats.org/drawingml/2006/wordprocessingDrawing" xmlns:w10="urn:schemas-microsoft-com:office:word" xmlns:w="http://schemas.openxmlformats.org/wordprocessingml/2006/main" xmlns:w14="http://schemas.microsoft.com/office/word/2010/wordml" xmlns:w15="http://schemas.microsoft.com/office/word/2012/wordml" xmlns:w16cid="http://schemas.microsoft.com/office/word/2016/wordml/cid" xmlns:w16se="http://schemas.microsoft.com/office/word/2015/wordml/symex" xmlns:wpg="http://schemas.microsoft.com/office/word/2010/wordprocessingGroup" xmlns:wpi="http://schemas.microsoft.com/office/word/2010/wordprocessingInk" xmlns:wne="http://schemas.microsoft.com/office/word/2006/wordml" xmlns:wps="http://schemas.microsoft.com/office/word/2010/wordprocessingShape" mc:Ignorable="w14 w15 w16se w16cid wp14">
+  <w:footnote w:type="separator" w:id="-1">
+    <w:p>
+      <w:pPr>
+        <w:spacing w:after="0" w:line="240" w:lineRule="auto"/>
+      </w:pPr>
+      <w:r>
+        <w:separator/>
+      </w:r>
+    </w:p>
+  </w:footnote>
+  <w:footnote w:type="continuationSeparator" w:id="0">
+    <w:p>
+      <w:pPr>
+        <w:spacing w:after="0" w:line="240" w:lineRule="auto"/>
+      </w:pPr>
+      <w:r>
+        <w:continuationSeparator/>
+      </w:r>
+    </w:p>
+  </w:footnote>
+</w:footnotes>
 </file>
 
 <file path=word/numbering.xml><?xml version="1.0" encoding="utf-8"?>
@@ -20831,7 +21541,7 @@
   <w:style w:type="paragraph" w:default="1" w:styleId="Normal">
     <w:name w:val="Normal"/>
     <w:qFormat/>
-    <w:rsid w:val="002708BA"/>
+    <w:rsid w:val="007E4CDC"/>
     <w:rPr>
       <w:rFonts w:ascii="Arial" w:hAnsi="Arial"/>
     </w:rPr>
@@ -21592,6 +22302,56 @@
     <w:basedOn w:val="Fuentedeprrafopredeter"/>
     <w:rsid w:val="00352BFC"/>
   </w:style>
+  <w:style w:type="paragraph" w:styleId="Encabezado">
+    <w:name w:val="header"/>
+    <w:basedOn w:val="Normal"/>
+    <w:link w:val="EncabezadoCar"/>
+    <w:uiPriority w:val="99"/>
+    <w:unhideWhenUsed/>
+    <w:rsid w:val="000325E2"/>
+    <w:pPr>
+      <w:tabs>
+        <w:tab w:val="center" w:pos="4419"/>
+        <w:tab w:val="right" w:pos="8838"/>
+      </w:tabs>
+      <w:spacing w:after="0" w:line="240" w:lineRule="auto"/>
+    </w:pPr>
+  </w:style>
+  <w:style w:type="character" w:customStyle="1" w:styleId="EncabezadoCar">
+    <w:name w:val="Encabezado Car"/>
+    <w:basedOn w:val="Fuentedeprrafopredeter"/>
+    <w:link w:val="Encabezado"/>
+    <w:uiPriority w:val="99"/>
+    <w:rsid w:val="000325E2"/>
+    <w:rPr>
+      <w:rFonts w:ascii="Arial" w:hAnsi="Arial"/>
+    </w:rPr>
+  </w:style>
+  <w:style w:type="paragraph" w:styleId="Piedepgina">
+    <w:name w:val="footer"/>
+    <w:basedOn w:val="Normal"/>
+    <w:link w:val="PiedepginaCar"/>
+    <w:uiPriority w:val="99"/>
+    <w:unhideWhenUsed/>
+    <w:rsid w:val="000325E2"/>
+    <w:pPr>
+      <w:tabs>
+        <w:tab w:val="center" w:pos="4419"/>
+        <w:tab w:val="right" w:pos="8838"/>
+      </w:tabs>
+      <w:spacing w:after="0" w:line="240" w:lineRule="auto"/>
+    </w:pPr>
+  </w:style>
+  <w:style w:type="character" w:customStyle="1" w:styleId="PiedepginaCar">
+    <w:name w:val="Pie de página Car"/>
+    <w:basedOn w:val="Fuentedeprrafopredeter"/>
+    <w:link w:val="Piedepgina"/>
+    <w:uiPriority w:val="99"/>
+    <w:rsid w:val="000325E2"/>
+    <w:rPr>
+      <w:rFonts w:ascii="Arial" w:hAnsi="Arial"/>
+    </w:rPr>
+  </w:style>
 </w:styles>
 </file>
 
@@ -21895,7 +22655,7 @@
 </file>
 
 <file path=customXml/itemProps1.xml><?xml version="1.0" encoding="utf-8"?>
-<ds:datastoreItem xmlns:ds="http://schemas.openxmlformats.org/officeDocument/2006/customXml" ds:itemID="{EF355A0F-2B64-47D9-8BDB-953C091A8639}">
+<ds:datastoreItem xmlns:ds="http://schemas.openxmlformats.org/officeDocument/2006/customXml" ds:itemID="{BA90EDEA-C2ED-49FD-8AC9-4307554DC341}">
   <ds:schemaRefs>
     <ds:schemaRef ds:uri="http://schemas.openxmlformats.org/officeDocument/2006/bibliography"/>
   </ds:schemaRefs>

</xml_diff>